<commit_message>
Entregable 1 Student 5
</commit_message>
<xml_diff>
--- a/reports/Student #5/05 - Requirements - Student #5.docx
+++ b/reports/Student #5/05 - Requirements - Student #5.docx
@@ -4,7 +4,7 @@
   <w:body>
     <w:p>
       <w:pPr>
-        <w:pStyle w:val="Heading1"/>
+        <w:pStyle w:val="Ttulo1"/>
         <w:spacing w:before="0"/>
         <w:rPr>
           <w:rFonts w:cstheme="majorHAnsi"/>
@@ -94,7 +94,7 @@
           </w:tcPr>
           <w:p>
             <w:pPr>
-              <w:pStyle w:val="NoSpacing"/>
+              <w:pStyle w:val="Sinespaciado"/>
               <w:rPr>
                 <w:rFonts w:asciiTheme="majorHAnsi" w:hAnsiTheme="majorHAnsi" w:cstheme="majorHAnsi"/>
               </w:rPr>
@@ -125,7 +125,6 @@
               </w:rPr>
               <w:tab/>
             </w:r>
-            <w:permStart w:id="379328249" w:edGrp="everyone"/>
             <w:sdt>
               <w:sdtPr>
                 <w:rPr>
@@ -144,11 +143,16 @@
                   <w:rPr>
                     <w:rFonts w:asciiTheme="majorHAnsi" w:hAnsiTheme="majorHAnsi" w:cstheme="majorHAnsi"/>
                   </w:rPr>
-                  <w:t xml:space="preserve"> CX.YYY  </w:t>
+                  <w:t xml:space="preserve"> </w:t>
+                </w:r>
+                <w:r>
+                  <w:rPr>
+                    <w:rFonts w:asciiTheme="majorHAnsi" w:hAnsiTheme="majorHAnsi" w:cstheme="majorHAnsi"/>
+                  </w:rPr>
+                  <w:t xml:space="preserve">C1.003 </w:t>
                 </w:r>
               </w:sdtContent>
             </w:sdt>
-            <w:permEnd w:id="379328249"/>
           </w:p>
         </w:tc>
       </w:tr>
@@ -165,7 +169,7 @@
           </w:tcPr>
           <w:p>
             <w:pPr>
-              <w:pStyle w:val="NoSpacing"/>
+              <w:pStyle w:val="Sinespaciado"/>
               <w:rPr>
                 <w:rFonts w:asciiTheme="majorHAnsi" w:hAnsiTheme="majorHAnsi" w:cstheme="majorBidi"/>
               </w:rPr>
@@ -191,7 +195,6 @@
               </w:rPr>
               <w:tab/>
             </w:r>
-            <w:permStart w:id="955522721" w:edGrp="everyone"/>
             <w:sdt>
               <w:sdtPr>
                 <w:rPr>
@@ -210,11 +213,16 @@
                   <w:rPr>
                     <w:rFonts w:asciiTheme="majorHAnsi" w:hAnsiTheme="majorHAnsi" w:cstheme="majorBidi"/>
                   </w:rPr>
-                  <w:t xml:space="preserve"> https://github.com/xxxx</w:t>
+                  <w:t xml:space="preserve"> </w:t>
+                </w:r>
+                <w:r>
+                  <w:rPr>
+                    <w:rFonts w:asciiTheme="majorHAnsi" w:hAnsiTheme="majorHAnsi" w:cstheme="majorBidi"/>
+                  </w:rPr>
+                  <w:t>https://github.com/manumnzz/DP2-2425-C1-003</w:t>
                 </w:r>
               </w:sdtContent>
             </w:sdt>
-            <w:permEnd w:id="955522721"/>
           </w:p>
         </w:tc>
       </w:tr>
@@ -251,11 +259,9 @@
           </w:p>
           <w:p>
             <w:pPr>
-              <w:pStyle w:val="NoSpacing"/>
+              <w:pStyle w:val="Sinespaciado"/>
               <w:rPr>
                 <w:rFonts w:asciiTheme="majorHAnsi" w:hAnsiTheme="majorHAnsi" w:cstheme="majorBidi"/>
-                <w:b/>
-                <w:bCs/>
               </w:rPr>
             </w:pPr>
             <w:r>
@@ -272,7 +278,6 @@
               </w:rPr>
               <w:tab/>
             </w:r>
-            <w:permStart w:id="1490430286" w:edGrp="everyone"/>
             <w:r>
               <w:rPr>
                 <w:rFonts w:asciiTheme="majorHAnsi" w:hAnsiTheme="majorHAnsi" w:cstheme="majorBidi"/>
@@ -283,41 +288,12 @@
               <w:rPr>
                 <w:rFonts w:asciiTheme="majorHAnsi" w:hAnsiTheme="majorHAnsi" w:cstheme="majorBidi"/>
               </w:rPr>
-              <w:t xml:space="preserve">Masked </w:t>
+              <w:t>77858342F</w:t>
             </w:r>
-            <w:sdt>
-              <w:sdtPr>
-                <w:rPr>
-                  <w:rFonts w:asciiTheme="majorHAnsi" w:hAnsiTheme="majorHAnsi" w:cstheme="majorBidi"/>
-                </w:rPr>
-                <w:tag w:val="ID2"/>
-                <w:id w:val="-1276937016"/>
-                <w:placeholder>
-                  <w:docPart w:val="00254F08DB6849A1BD1128D7FEB50778"/>
-                </w:placeholder>
-                <w15:appearance w15:val="hidden"/>
-                <w:text/>
-              </w:sdtPr>
-              <w:sdtContent>
-                <w:r>
-                  <w:rPr>
-                    <w:rFonts w:asciiTheme="majorHAnsi" w:hAnsiTheme="majorHAnsi" w:cstheme="majorBidi"/>
-                  </w:rPr>
-                  <w:t xml:space="preserve">ID </w:t>
-                </w:r>
-                <w:r>
-                  <w:rPr>
-                    <w:rFonts w:asciiTheme="majorHAnsi" w:hAnsiTheme="majorHAnsi" w:cstheme="majorBidi"/>
-                  </w:rPr>
-                  <w:t>number</w:t>
-                </w:r>
-              </w:sdtContent>
-            </w:sdt>
           </w:p>
-          <w:permEnd w:id="1490430286"/>
           <w:p>
             <w:pPr>
-              <w:pStyle w:val="NoSpacing"/>
+              <w:pStyle w:val="Sinespaciado"/>
               <w:rPr>
                 <w:rFonts w:asciiTheme="majorHAnsi" w:hAnsiTheme="majorHAnsi" w:cstheme="majorHAnsi"/>
                 <w:b/>
@@ -344,11 +320,11 @@
               </w:rPr>
               <w:tab/>
             </w:r>
-            <w:permStart w:id="1588551831" w:edGrp="everyone"/>
             <w:sdt>
               <w:sdtPr>
                 <w:rPr>
                   <w:rFonts w:asciiTheme="majorHAnsi" w:hAnsiTheme="majorHAnsi" w:cstheme="majorHAnsi"/>
+                  <w:lang w:val="es-ES"/>
                 </w:rPr>
                 <w:tag w:val="UVUS02"/>
                 <w:id w:val="1381354132"/>
@@ -358,20 +334,35 @@
                 <w15:appearance w15:val="hidden"/>
                 <w:text/>
               </w:sdtPr>
+              <w:sdtEndPr/>
               <w:sdtContent>
                 <w:r>
                   <w:rPr>
                     <w:rFonts w:asciiTheme="majorHAnsi" w:hAnsiTheme="majorHAnsi" w:cstheme="majorHAnsi"/>
+                    <w:lang w:val="es-ES"/>
                   </w:rPr>
-                  <w:t xml:space="preserve"> uvus  </w:t>
+                  <w:t xml:space="preserve"> </w:t>
+                </w:r>
+                <w:r>
+                  <w:rPr>
+                    <w:rFonts w:asciiTheme="majorHAnsi" w:hAnsiTheme="majorHAnsi" w:cstheme="majorHAnsi"/>
+                    <w:lang w:val="es-ES"/>
+                  </w:rPr>
+                  <w:t>manortper1</w:t>
+                </w:r>
+                <w:r>
+                  <w:rPr>
+                    <w:rFonts w:asciiTheme="majorHAnsi" w:hAnsiTheme="majorHAnsi" w:cstheme="majorHAnsi"/>
+                    <w:lang w:val="es-ES"/>
+                  </w:rPr>
+                  <w:t xml:space="preserve">  </w:t>
                 </w:r>
               </w:sdtContent>
             </w:sdt>
-            <w:permEnd w:id="1588551831"/>
           </w:p>
           <w:p>
             <w:pPr>
-              <w:pStyle w:val="NoSpacing"/>
+              <w:pStyle w:val="Sinespaciado"/>
               <w:rPr>
                 <w:rFonts w:asciiTheme="majorHAnsi" w:hAnsiTheme="majorHAnsi" w:cstheme="majorHAnsi"/>
               </w:rPr>
@@ -396,11 +387,11 @@
               </w:rPr>
               <w:tab/>
             </w:r>
-            <w:permStart w:id="441854091" w:edGrp="everyone"/>
             <w:sdt>
               <w:sdtPr>
                 <w:rPr>
                   <w:rFonts w:asciiTheme="majorHAnsi" w:hAnsiTheme="majorHAnsi" w:cstheme="majorHAnsi"/>
+                  <w:lang w:val="es-ES"/>
                 </w:rPr>
                 <w:tag w:val="Student2"/>
                 <w:id w:val="2044784553"/>
@@ -410,20 +401,49 @@
                 <w15:appearance w15:val="hidden"/>
                 <w:text/>
               </w:sdtPr>
+              <w:sdtEndPr/>
               <w:sdtContent>
                 <w:r>
                   <w:rPr>
                     <w:rFonts w:asciiTheme="majorHAnsi" w:hAnsiTheme="majorHAnsi" w:cstheme="majorHAnsi"/>
+                    <w:lang w:val="es-ES"/>
                   </w:rPr>
-                  <w:t xml:space="preserve"> Surnames, Name  </w:t>
+                  <w:t xml:space="preserve"> </w:t>
+                </w:r>
+                <w:r>
+                  <w:rPr>
+                    <w:rFonts w:asciiTheme="majorHAnsi" w:hAnsiTheme="majorHAnsi" w:cstheme="majorHAnsi"/>
+                    <w:lang w:val="es-ES"/>
+                  </w:rPr>
+                  <w:t>Orta Perez</w:t>
+                </w:r>
+                <w:r>
+                  <w:rPr>
+                    <w:rFonts w:asciiTheme="majorHAnsi" w:hAnsiTheme="majorHAnsi" w:cstheme="majorHAnsi"/>
+                    <w:lang w:val="es-ES"/>
+                  </w:rPr>
+                  <w:t xml:space="preserve">, </w:t>
+                </w:r>
+                <w:r>
+                  <w:rPr>
+                    <w:rFonts w:asciiTheme="majorHAnsi" w:hAnsiTheme="majorHAnsi" w:cstheme="majorHAnsi"/>
+                    <w:lang w:val="es-ES"/>
+                  </w:rPr>
+                  <w:t>Manuel</w:t>
+                </w:r>
+                <w:r>
+                  <w:rPr>
+                    <w:rFonts w:asciiTheme="majorHAnsi" w:hAnsiTheme="majorHAnsi" w:cstheme="majorHAnsi"/>
+                    <w:lang w:val="es-ES"/>
+                  </w:rPr>
+                  <w:t xml:space="preserve">  </w:t>
                 </w:r>
               </w:sdtContent>
             </w:sdt>
-            <w:permEnd w:id="441854091"/>
           </w:p>
           <w:p>
             <w:pPr>
-              <w:pStyle w:val="NoSpacing"/>
+              <w:pStyle w:val="Sinespaciado"/>
               <w:rPr>
                 <w:rFonts w:asciiTheme="majorHAnsi" w:hAnsiTheme="majorHAnsi" w:cstheme="majorHAnsi"/>
               </w:rPr>
@@ -448,11 +468,11 @@
               </w:rPr>
               <w:tab/>
             </w:r>
-            <w:permStart w:id="16126159" w:edGrp="everyone"/>
             <w:sdt>
               <w:sdtPr>
                 <w:rPr>
                   <w:rFonts w:asciiTheme="majorHAnsi" w:hAnsiTheme="majorHAnsi" w:cstheme="majorHAnsi"/>
+                  <w:lang w:val="es-ES"/>
                 </w:rPr>
                 <w:tag w:val="Roles2"/>
                 <w:id w:val="-1975901162"/>
@@ -462,16 +482,31 @@
                 <w15:appearance w15:val="hidden"/>
                 <w:text/>
               </w:sdtPr>
+              <w:sdtEndPr/>
               <w:sdtContent>
                 <w:r>
                   <w:rPr>
                     <w:rFonts w:asciiTheme="majorHAnsi" w:hAnsiTheme="majorHAnsi" w:cstheme="majorHAnsi"/>
+                    <w:lang w:val="es-ES"/>
                   </w:rPr>
-                  <w:t xml:space="preserve"> role1, role2, role3  </w:t>
+                  <w:t xml:space="preserve"> </w:t>
+                </w:r>
+                <w:r>
+                  <w:rPr>
+                    <w:rFonts w:asciiTheme="majorHAnsi" w:hAnsiTheme="majorHAnsi" w:cstheme="majorHAnsi"/>
+                    <w:lang w:val="es-ES"/>
+                  </w:rPr>
+                  <w:t>developer</w:t>
+                </w:r>
+                <w:r>
+                  <w:rPr>
+                    <w:rFonts w:asciiTheme="majorHAnsi" w:hAnsiTheme="majorHAnsi" w:cstheme="majorHAnsi"/>
+                    <w:lang w:val="es-ES"/>
+                  </w:rPr>
+                  <w:t xml:space="preserve">  </w:t>
                 </w:r>
               </w:sdtContent>
             </w:sdt>
-            <w:permEnd w:id="16126159"/>
           </w:p>
         </w:tc>
       </w:tr>
@@ -488,7 +523,7 @@
           </w:tcPr>
           <w:p>
             <w:pPr>
-              <w:pStyle w:val="NoSpacing"/>
+              <w:pStyle w:val="Sinespaciado"/>
               <w:rPr>
                 <w:rFonts w:asciiTheme="majorHAnsi" w:hAnsiTheme="majorHAnsi" w:cstheme="majorHAnsi"/>
               </w:rPr>
@@ -519,7 +554,6 @@
               </w:rPr>
               <w:tab/>
             </w:r>
-            <w:permStart w:id="925041655" w:edGrp="everyone"/>
             <w:sdt>
               <w:sdtPr>
                 <w:rPr>
@@ -533,23 +567,29 @@
                 <w15:appearance w15:val="hidden"/>
                 <w:text/>
               </w:sdtPr>
+              <w:sdtEndPr/>
               <w:sdtContent>
                 <w:r>
                   <w:rPr>
                     <w:rFonts w:asciiTheme="majorHAnsi" w:hAnsiTheme="majorHAnsi" w:cstheme="majorHAnsi"/>
                   </w:rPr>
-                  <w:t xml:space="preserve"> place month day, year </w:t>
+                  <w:t xml:space="preserve"> </w:t>
+                </w:r>
+                <w:r>
+                  <w:rPr>
+                    <w:rFonts w:asciiTheme="majorHAnsi" w:hAnsiTheme="majorHAnsi" w:cstheme="majorHAnsi"/>
+                  </w:rPr>
+                  <w:t>Sevilla Febrero 20, 2025</w:t>
                 </w:r>
               </w:sdtContent>
             </w:sdt>
-            <w:permEnd w:id="925041655"/>
           </w:p>
         </w:tc>
       </w:tr>
     </w:tbl>
     <w:p>
       <w:pPr>
-        <w:pStyle w:val="Heading1"/>
+        <w:pStyle w:val="Ttulo1"/>
         <w:spacing w:before="0"/>
         <w:rPr>
           <w:rFonts w:cstheme="majorHAnsi"/>
@@ -559,7 +599,6 @@
         <w:rPr>
           <w:rFonts w:cstheme="majorHAnsi"/>
         </w:rPr>
-        <w:lastRenderedPageBreak/>
         <w:t>MANDATORY</w:t>
       </w:r>
       <w:r>
@@ -583,7 +622,7 @@
     </w:p>
     <w:p>
       <w:pPr>
-        <w:pStyle w:val="Heading2"/>
+        <w:pStyle w:val="Ttulo2"/>
         <w:rPr>
           <w:rFonts w:cstheme="majorHAnsi"/>
         </w:rPr>
@@ -613,7 +652,7 @@
     </w:p>
     <w:p>
       <w:pPr>
-        <w:pStyle w:val="Heading2"/>
+        <w:pStyle w:val="Ttulo2"/>
         <w:rPr>
           <w:rFonts w:cstheme="majorHAnsi"/>
         </w:rPr>
@@ -747,7 +786,6 @@
         <w:t>” denotes your name/s.</w:t>
       </w:r>
     </w:p>
-    <w:permStart w:id="1733719730" w:edGrp="everyone"/>
     <w:p>
       <w:pPr>
         <w:pStyle w:val="Comment-Grader"/>
@@ -762,23 +800,26 @@
           <w15:appearance w15:val="hidden"/>
           <w:text/>
         </w:sdtPr>
+        <w:sdtEndPr/>
         <w:sdtContent>
           <w:r>
-            <w:t xml:space="preserve">   </w:t>
+            <w:t xml:space="preserve">  </w:t>
+          </w:r>
+          <w:r>
+            <w:t>x</w:t>
+          </w:r>
+          <w:r>
+            <w:t xml:space="preserve"> </w:t>
           </w:r>
         </w:sdtContent>
       </w:sdt>
       <w:r>
-        <w:t xml:space="preserve"> </w:t>
-      </w:r>
-      <w:permEnd w:id="1733719730"/>
-      <w:r>
-        <w:t xml:space="preserve">   </w:t>
-      </w:r>
-    </w:p>
-    <w:p>
-      <w:pPr>
-        <w:pStyle w:val="Heading2"/>
+        <w:t xml:space="preserve">    </w:t>
+      </w:r>
+    </w:p>
+    <w:p>
+      <w:pPr>
+        <w:pStyle w:val="Ttulo2"/>
         <w:rPr>
           <w:rFonts w:cstheme="majorHAnsi"/>
         </w:rPr>
@@ -805,7 +846,7 @@
     </w:p>
     <w:p>
       <w:pPr>
-        <w:pStyle w:val="Heading2"/>
+        <w:pStyle w:val="Ttulo2"/>
         <w:rPr>
           <w:rFonts w:cstheme="majorHAnsi"/>
         </w:rPr>
@@ -832,7 +873,7 @@
     </w:p>
     <w:p>
       <w:pPr>
-        <w:pStyle w:val="Heading2"/>
+        <w:pStyle w:val="Ttulo2"/>
         <w:rPr>
           <w:rFonts w:cstheme="majorHAnsi"/>
         </w:rPr>
@@ -855,7 +896,6 @@
         <w:t xml:space="preserve">.  </w:t>
       </w:r>
     </w:p>
-    <w:permStart w:id="244456920" w:edGrp="everyone"/>
     <w:p>
       <w:pPr>
         <w:pStyle w:val="Comment-Grader"/>
@@ -872,11 +912,16 @@
         </w:sdtPr>
         <w:sdtContent>
           <w:r>
-            <w:t xml:space="preserve">    </w:t>
+            <w:t xml:space="preserve">  </w:t>
+          </w:r>
+          <w:r>
+            <w:t>https://github.com/users/manumnzz/projects/1/views/1</w:t>
+          </w:r>
+          <w:r>
+            <w:t xml:space="preserve"> </w:t>
           </w:r>
         </w:sdtContent>
       </w:sdt>
-      <w:permEnd w:id="244456920"/>
       <w:r>
         <w:t xml:space="preserve">   </w:t>
       </w:r>
@@ -942,7 +987,7 @@
     </w:p>
     <w:p>
       <w:pPr>
-        <w:pStyle w:val="Heading1"/>
+        <w:pStyle w:val="Ttulo1"/>
         <w:tabs>
           <w:tab w:val="left" w:pos="284"/>
         </w:tabs>
@@ -956,7 +1001,6 @@
         <w:rPr>
           <w:rFonts w:cstheme="majorHAnsi"/>
         </w:rPr>
-        <w:lastRenderedPageBreak/>
         <w:t>MANDATORY</w:t>
       </w:r>
       <w:r>
@@ -981,7 +1025,7 @@
     </w:p>
     <w:p>
       <w:pPr>
-        <w:pStyle w:val="Heading2"/>
+        <w:pStyle w:val="Ttulo2"/>
         <w:rPr>
           <w:rFonts w:cstheme="majorHAnsi"/>
           <w:lang w:val="en-US"/>
@@ -1161,7 +1205,6 @@
         <w:t xml:space="preserve">.  </w:t>
       </w:r>
     </w:p>
-    <w:permStart w:id="1580534963" w:edGrp="everyone"/>
     <w:p>
       <w:pPr>
         <w:pStyle w:val="Comment-Grader"/>
@@ -1176,13 +1219,13 @@
           <w15:appearance w15:val="hidden"/>
           <w:text/>
         </w:sdtPr>
+        <w:sdtEndPr/>
         <w:sdtContent>
           <w:r>
             <w:t xml:space="preserve">    </w:t>
           </w:r>
         </w:sdtContent>
       </w:sdt>
-      <w:permEnd w:id="1580534963"/>
       <w:r>
         <w:t xml:space="preserve">  </w:t>
       </w:r>
@@ -1291,7 +1334,7 @@
       </w:r>
       <w:r>
         <w:rPr>
-          <w:rStyle w:val="Strong"/>
+          <w:rStyle w:val="Textoennegrita"/>
         </w:rPr>
         <w:t>estimated cost</w:t>
       </w:r>
@@ -1322,7 +1365,6 @@
       </w:r>
     </w:p>
     <w:bookmarkEnd w:id="0"/>
-    <w:permStart w:id="1685676958" w:edGrp="everyone"/>
     <w:p>
       <w:pPr>
         <w:pStyle w:val="Comment-Grader"/>
@@ -1337,13 +1379,13 @@
           <w15:appearance w15:val="hidden"/>
           <w:text/>
         </w:sdtPr>
+        <w:sdtEndPr/>
         <w:sdtContent>
           <w:r>
             <w:t xml:space="preserve">    </w:t>
           </w:r>
         </w:sdtContent>
       </w:sdt>
-      <w:permEnd w:id="1685676958"/>
       <w:r>
         <w:t xml:space="preserve"> </w:t>
       </w:r>
@@ -1464,7 +1506,6 @@
       </w:r>
     </w:p>
     <w:bookmarkStart w:id="1" w:name="_Hlk157677981"/>
-    <w:permStart w:id="339812661" w:edGrp="everyone"/>
     <w:p>
       <w:pPr>
         <w:pStyle w:val="Comment-Grader"/>
@@ -1478,13 +1519,13 @@
           </w:placeholder>
           <w:text/>
         </w:sdtPr>
+        <w:sdtEndPr/>
         <w:sdtContent>
           <w:r>
             <w:t xml:space="preserve">    </w:t>
           </w:r>
         </w:sdtContent>
       </w:sdt>
-      <w:permEnd w:id="339812661"/>
       <w:r>
         <w:t xml:space="preserve">   </w:t>
       </w:r>
@@ -1492,7 +1533,7 @@
     </w:p>
     <w:p>
       <w:pPr>
-        <w:pStyle w:val="Heading2"/>
+        <w:pStyle w:val="Ttulo2"/>
         <w:rPr>
           <w:rFonts w:cstheme="majorHAnsi"/>
         </w:rPr>
@@ -1522,7 +1563,7 @@
     </w:p>
     <w:p>
       <w:pPr>
-        <w:pStyle w:val="Heading2"/>
+        <w:pStyle w:val="Ttulo2"/>
         <w:rPr>
           <w:rFonts w:cstheme="majorHAnsi"/>
         </w:rPr>
@@ -1582,16 +1623,15 @@
     </w:p>
     <w:p>
       <w:pPr>
-        <w:pStyle w:val="Heading2"/>
-        <w:rPr>
-          <w:rFonts w:cstheme="majorHAnsi"/>
-        </w:rPr>
-      </w:pPr>
-      <w:r>
-        <w:rPr>
-          <w:rFonts w:cstheme="majorHAnsi"/>
-        </w:rPr>
-        <w:lastRenderedPageBreak/>
+        <w:pStyle w:val="Ttulo2"/>
+        <w:rPr>
+          <w:rFonts w:cstheme="majorHAnsi"/>
+        </w:rPr>
+      </w:pPr>
+      <w:r>
+        <w:rPr>
+          <w:rFonts w:cstheme="majorHAnsi"/>
+        </w:rPr>
         <w:t>Testing requirements</w:t>
       </w:r>
     </w:p>
@@ -1696,7 +1736,6 @@
         <w:t>his or her profile.   </w:t>
       </w:r>
     </w:p>
-    <w:permStart w:id="891315281" w:edGrp="everyone"/>
     <w:p>
       <w:pPr>
         <w:pStyle w:val="Comment-Grader"/>
@@ -1711,17 +1750,17 @@
           <w15:appearance w15:val="hidden"/>
           <w:text/>
         </w:sdtPr>
+        <w:sdtEndPr/>
         <w:sdtContent>
           <w:r>
             <w:t xml:space="preserve">    </w:t>
           </w:r>
         </w:sdtContent>
       </w:sdt>
-      <w:permEnd w:id="891315281"/>
-    </w:p>
-    <w:p>
-      <w:pPr>
-        <w:pStyle w:val="Heading2"/>
+    </w:p>
+    <w:p>
+      <w:pPr>
+        <w:pStyle w:val="Ttulo2"/>
         <w:rPr>
           <w:rFonts w:cstheme="majorHAnsi"/>
         </w:rPr>
@@ -1747,7 +1786,6 @@
         <w:t xml:space="preserve">.  </w:t>
       </w:r>
     </w:p>
-    <w:permStart w:id="338698352" w:edGrp="everyone"/>
     <w:p>
       <w:pPr>
         <w:pStyle w:val="Comment-Grader"/>
@@ -1762,13 +1800,13 @@
           <w15:appearance w15:val="hidden"/>
           <w:text/>
         </w:sdtPr>
+        <w:sdtEndPr/>
         <w:sdtContent>
           <w:r>
             <w:t xml:space="preserve">    </w:t>
           </w:r>
         </w:sdtContent>
       </w:sdt>
-      <w:permEnd w:id="338698352"/>
       <w:r>
         <w:t xml:space="preserve">   </w:t>
       </w:r>
@@ -1782,7 +1820,7 @@
     </w:p>
     <w:p>
       <w:pPr>
-        <w:pStyle w:val="Heading1"/>
+        <w:pStyle w:val="Ttulo1"/>
         <w:pBdr>
           <w:top w:val="single" w:sz="8" w:space="1" w:color="auto"/>
           <w:left w:val="single" w:sz="8" w:space="4" w:color="auto"/>
@@ -1801,7 +1839,6 @@
         <w:rPr>
           <w:rFonts w:cstheme="majorHAnsi"/>
         </w:rPr>
-        <w:lastRenderedPageBreak/>
         <w:t>MANDATORY</w:t>
       </w:r>
       <w:r>
@@ -1825,7 +1862,7 @@
     </w:p>
     <w:p>
       <w:pPr>
-        <w:pStyle w:val="Heading2"/>
+        <w:pStyle w:val="Ttulo2"/>
         <w:rPr>
           <w:rFonts w:cstheme="majorHAnsi"/>
         </w:rPr>
@@ -1855,7 +1892,7 @@
     </w:p>
     <w:p>
       <w:pPr>
-        <w:pStyle w:val="Heading2"/>
+        <w:pStyle w:val="Ttulo2"/>
         <w:rPr>
           <w:rFonts w:cstheme="majorHAnsi"/>
         </w:rPr>
@@ -2006,7 +2043,6 @@
         <w:t>.</w:t>
       </w:r>
     </w:p>
-    <w:permStart w:id="8470091" w:edGrp="everyone"/>
     <w:p>
       <w:pPr>
         <w:pStyle w:val="Comment-Grader"/>
@@ -2021,13 +2057,13 @@
           <w15:appearance w15:val="hidden"/>
           <w:text/>
         </w:sdtPr>
+        <w:sdtEndPr/>
         <w:sdtContent>
           <w:r>
             <w:t xml:space="preserve">    </w:t>
           </w:r>
         </w:sdtContent>
       </w:sdt>
-      <w:permEnd w:id="8470091"/>
       <w:r>
         <w:t xml:space="preserve">    </w:t>
       </w:r>
@@ -2095,7 +2131,6 @@
         <w:t xml:space="preserve"> and publish tasks.  Note that published tasks cannot be updated or deleted.</w:t>
       </w:r>
     </w:p>
-    <w:permStart w:id="66585966" w:edGrp="everyone"/>
     <w:p>
       <w:pPr>
         <w:pStyle w:val="Comment-Grader"/>
@@ -2110,20 +2145,20 @@
           <w15:appearance w15:val="hidden"/>
           <w:text/>
         </w:sdtPr>
+        <w:sdtEndPr/>
         <w:sdtContent>
           <w:r>
             <w:t xml:space="preserve">    </w:t>
           </w:r>
         </w:sdtContent>
       </w:sdt>
-      <w:permEnd w:id="66585966"/>
       <w:r>
         <w:t xml:space="preserve">    </w:t>
       </w:r>
     </w:p>
     <w:p>
       <w:pPr>
-        <w:pStyle w:val="Heading2"/>
+        <w:pStyle w:val="Ttulo2"/>
         <w:rPr>
           <w:rFonts w:cstheme="majorHAnsi"/>
         </w:rPr>
@@ -2153,7 +2188,7 @@
     </w:p>
     <w:p>
       <w:pPr>
-        <w:pStyle w:val="Heading2"/>
+        <w:pStyle w:val="Ttulo2"/>
         <w:rPr>
           <w:rFonts w:cstheme="majorHAnsi"/>
         </w:rPr>
@@ -2180,7 +2215,7 @@
     </w:p>
     <w:p>
       <w:pPr>
-        <w:pStyle w:val="Heading2"/>
+        <w:pStyle w:val="Ttulo2"/>
         <w:rPr>
           <w:rFonts w:cstheme="majorHAnsi"/>
         </w:rPr>
@@ -2206,7 +2241,6 @@
         <w:t xml:space="preserve">.  </w:t>
       </w:r>
     </w:p>
-    <w:permStart w:id="1123494185" w:edGrp="everyone"/>
     <w:p>
       <w:pPr>
         <w:pStyle w:val="Comment-Grader"/>
@@ -2221,20 +2255,20 @@
           <w15:appearance w15:val="hidden"/>
           <w:text/>
         </w:sdtPr>
+        <w:sdtEndPr/>
         <w:sdtContent>
           <w:r>
             <w:t xml:space="preserve">    </w:t>
           </w:r>
         </w:sdtContent>
       </w:sdt>
-      <w:permEnd w:id="1123494185"/>
       <w:r>
         <w:t xml:space="preserve">   </w:t>
       </w:r>
     </w:p>
     <w:p>
       <w:pPr>
-        <w:pStyle w:val="Heading1"/>
+        <w:pStyle w:val="Ttulo1"/>
         <w:tabs>
           <w:tab w:val="left" w:pos="284"/>
         </w:tabs>
@@ -2247,7 +2281,6 @@
         <w:rPr>
           <w:rFonts w:cstheme="majorHAnsi"/>
         </w:rPr>
-        <w:lastRenderedPageBreak/>
         <w:t>MANDATORY</w:t>
       </w:r>
       <w:r>
@@ -2271,7 +2304,7 @@
     </w:p>
     <w:p>
       <w:pPr>
-        <w:pStyle w:val="Heading2"/>
+        <w:pStyle w:val="Ttulo2"/>
         <w:rPr>
           <w:rFonts w:cstheme="majorHAnsi"/>
         </w:rPr>
@@ -2291,7 +2324,6 @@
         <w:t xml:space="preserve">Create appropriate indices for your entities, if required.  </w:t>
       </w:r>
     </w:p>
-    <w:permStart w:id="1780682074" w:edGrp="everyone"/>
     <w:p>
       <w:pPr>
         <w:pStyle w:val="Comment-Grader"/>
@@ -2309,20 +2341,20 @@
           <w15:appearance w15:val="hidden"/>
           <w:text/>
         </w:sdtPr>
+        <w:sdtEndPr/>
         <w:sdtContent>
           <w:r>
             <w:t xml:space="preserve">    </w:t>
           </w:r>
         </w:sdtContent>
       </w:sdt>
-      <w:permEnd w:id="1780682074"/>
       <w:r>
         <w:t xml:space="preserve">   </w:t>
       </w:r>
     </w:p>
     <w:p>
       <w:pPr>
-        <w:pStyle w:val="Heading2"/>
+        <w:pStyle w:val="Ttulo2"/>
         <w:rPr>
           <w:rFonts w:cstheme="majorHAnsi"/>
         </w:rPr>
@@ -2349,7 +2381,7 @@
     </w:p>
     <w:p>
       <w:pPr>
-        <w:pStyle w:val="Heading2"/>
+        <w:pStyle w:val="Ttulo2"/>
         <w:rPr>
           <w:rFonts w:cstheme="majorHAnsi"/>
         </w:rPr>
@@ -2371,7 +2403,7 @@
     </w:p>
     <w:p>
       <w:pPr>
-        <w:pStyle w:val="Heading2"/>
+        <w:pStyle w:val="Ttulo2"/>
         <w:rPr>
           <w:rFonts w:cstheme="majorHAnsi"/>
         </w:rPr>
@@ -2403,7 +2435,6 @@
         <w:t>.</w:t>
       </w:r>
     </w:p>
-    <w:permStart w:id="973563344" w:edGrp="everyone"/>
     <w:p>
       <w:pPr>
         <w:pStyle w:val="Comment-Grader"/>
@@ -2417,20 +2448,20 @@
           </w:placeholder>
           <w:text/>
         </w:sdtPr>
+        <w:sdtEndPr/>
         <w:sdtContent>
           <w:r>
             <w:t xml:space="preserve">    </w:t>
           </w:r>
         </w:sdtContent>
       </w:sdt>
-      <w:permEnd w:id="973563344"/>
       <w:r>
         <w:t xml:space="preserve">   </w:t>
       </w:r>
     </w:p>
     <w:p>
       <w:pPr>
-        <w:pStyle w:val="Heading2"/>
+        <w:pStyle w:val="Ttulo2"/>
         <w:rPr>
           <w:rFonts w:cstheme="majorHAnsi"/>
         </w:rPr>
@@ -2456,7 +2487,6 @@
         <w:t xml:space="preserve">.  </w:t>
       </w:r>
     </w:p>
-    <w:permStart w:id="182535402" w:edGrp="everyone"/>
     <w:p>
       <w:pPr>
         <w:pStyle w:val="Comment-Grader"/>
@@ -2471,13 +2501,13 @@
           <w15:appearance w15:val="hidden"/>
           <w:text/>
         </w:sdtPr>
+        <w:sdtEndPr/>
         <w:sdtContent>
           <w:r>
             <w:t xml:space="preserve">    </w:t>
           </w:r>
         </w:sdtContent>
       </w:sdt>
-      <w:permEnd w:id="182535402"/>
       <w:r>
         <w:t xml:space="preserve">   </w:t>
       </w:r>
@@ -2490,7 +2520,6 @@
         <w:t>Produce a testing report.</w:t>
       </w:r>
     </w:p>
-    <w:permStart w:id="966666940" w:edGrp="everyone"/>
     <w:p>
       <w:pPr>
         <w:pStyle w:val="Comment-Grader"/>
@@ -2504,13 +2533,13 @@
           </w:placeholder>
           <w:text/>
         </w:sdtPr>
+        <w:sdtEndPr/>
         <w:sdtContent>
           <w:r>
             <w:t xml:space="preserve">    </w:t>
           </w:r>
         </w:sdtContent>
       </w:sdt>
-      <w:permEnd w:id="966666940"/>
       <w:r>
         <w:t xml:space="preserve">  </w:t>
       </w:r>
@@ -2533,7 +2562,7 @@
     </w:p>
     <w:p>
       <w:pPr>
-        <w:pStyle w:val="Heading1"/>
+        <w:pStyle w:val="Ttulo1"/>
         <w:spacing w:before="0"/>
         <w:rPr>
           <w:rFonts w:cstheme="majorHAnsi"/>
@@ -2543,7 +2572,6 @@
         <w:rPr>
           <w:rFonts w:cstheme="majorHAnsi"/>
         </w:rPr>
-        <w:lastRenderedPageBreak/>
         <w:t>SUPPLEMENTARY I</w:t>
       </w:r>
       <w:r>
@@ -2567,7 +2595,7 @@
     </w:p>
     <w:p>
       <w:pPr>
-        <w:pStyle w:val="Heading2"/>
+        <w:pStyle w:val="Ttulo2"/>
         <w:rPr>
           <w:rFonts w:cstheme="majorHAnsi"/>
         </w:rPr>
@@ -2597,7 +2625,7 @@
     </w:p>
     <w:p>
       <w:pPr>
-        <w:pStyle w:val="Heading2"/>
+        <w:pStyle w:val="Ttulo2"/>
         <w:rPr>
           <w:rFonts w:cstheme="majorHAnsi"/>
         </w:rPr>
@@ -2624,7 +2652,7 @@
     </w:p>
     <w:p>
       <w:pPr>
-        <w:pStyle w:val="Heading2"/>
+        <w:pStyle w:val="Ttulo2"/>
         <w:rPr>
           <w:rFonts w:cstheme="majorHAnsi"/>
         </w:rPr>
@@ -2651,7 +2679,7 @@
     </w:p>
     <w:p>
       <w:pPr>
-        <w:pStyle w:val="Heading2"/>
+        <w:pStyle w:val="Ttulo2"/>
         <w:rPr>
           <w:rFonts w:cstheme="majorHAnsi"/>
         </w:rPr>
@@ -2678,7 +2706,7 @@
     </w:p>
     <w:p>
       <w:pPr>
-        <w:pStyle w:val="Heading2"/>
+        <w:pStyle w:val="Ttulo2"/>
         <w:rPr>
           <w:rFonts w:cstheme="majorHAnsi"/>
         </w:rPr>
@@ -2750,7 +2778,7 @@
     </w:p>
     <w:p>
       <w:pPr>
-        <w:pStyle w:val="Heading1"/>
+        <w:pStyle w:val="Ttulo1"/>
         <w:tabs>
           <w:tab w:val="left" w:pos="284"/>
         </w:tabs>
@@ -2764,7 +2792,6 @@
         <w:rPr>
           <w:rFonts w:cstheme="majorHAnsi"/>
         </w:rPr>
-        <w:lastRenderedPageBreak/>
         <w:t>SUPPLEMENTARY I</w:t>
       </w:r>
       <w:r>
@@ -2791,7 +2818,7 @@
     </w:p>
     <w:p>
       <w:pPr>
-        <w:pStyle w:val="Heading2"/>
+        <w:pStyle w:val="Ttulo2"/>
         <w:rPr>
           <w:rFonts w:cstheme="majorHAnsi"/>
           <w:lang w:val="en-US"/>
@@ -2948,7 +2975,6 @@
         <w:t xml:space="preserve"> in which he or she is involved.</w:t>
       </w:r>
     </w:p>
-    <w:permStart w:id="1886471582" w:edGrp="everyone"/>
     <w:p>
       <w:pPr>
         <w:pStyle w:val="Comment-Grader"/>
@@ -2969,6 +2995,7 @@
           <w15:appearance w15:val="hidden"/>
           <w:text/>
         </w:sdtPr>
+        <w:sdtEndPr/>
         <w:sdtContent>
           <w:r>
             <w:rPr>
@@ -2978,7 +3005,6 @@
           </w:r>
         </w:sdtContent>
       </w:sdt>
-      <w:permEnd w:id="1886471582"/>
       <w:r>
         <w:rPr>
           <w:lang w:val="en-US"/>
@@ -2988,7 +3014,7 @@
     </w:p>
     <w:p>
       <w:pPr>
-        <w:pStyle w:val="Heading2"/>
+        <w:pStyle w:val="Ttulo2"/>
         <w:rPr>
           <w:rFonts w:cstheme="majorHAnsi"/>
         </w:rPr>
@@ -3018,7 +3044,7 @@
     </w:p>
     <w:p>
       <w:pPr>
-        <w:pStyle w:val="Heading2"/>
+        <w:pStyle w:val="Ttulo2"/>
         <w:rPr>
           <w:rFonts w:cstheme="majorHAnsi"/>
         </w:rPr>
@@ -3048,7 +3074,7 @@
     </w:p>
     <w:p>
       <w:pPr>
-        <w:pStyle w:val="Heading2"/>
+        <w:pStyle w:val="Ttulo2"/>
         <w:rPr>
           <w:rFonts w:cstheme="majorHAnsi"/>
         </w:rPr>
@@ -3075,7 +3101,7 @@
     </w:p>
     <w:p>
       <w:pPr>
-        <w:pStyle w:val="Heading2"/>
+        <w:pStyle w:val="Ttulo2"/>
         <w:rPr>
           <w:rFonts w:cstheme="majorHAnsi"/>
         </w:rPr>
@@ -3095,7 +3121,6 @@
         <w:t>Produce a UML domain model regarding the information requirements in your project.</w:t>
       </w:r>
     </w:p>
-    <w:permStart w:id="2128962506" w:edGrp="everyone"/>
     <w:p>
       <w:pPr>
         <w:pStyle w:val="Comment-Grader"/>
@@ -3110,20 +3135,20 @@
           <w15:appearance w15:val="hidden"/>
           <w:text/>
         </w:sdtPr>
+        <w:sdtEndPr/>
         <w:sdtContent>
           <w:r>
             <w:t xml:space="preserve">    </w:t>
           </w:r>
         </w:sdtContent>
       </w:sdt>
-      <w:permEnd w:id="2128962506"/>
       <w:r>
         <w:t xml:space="preserve">   </w:t>
       </w:r>
     </w:p>
     <w:p>
       <w:pPr>
-        <w:pStyle w:val="Heading1"/>
+        <w:pStyle w:val="Ttulo1"/>
         <w:pBdr>
           <w:top w:val="single" w:sz="8" w:space="1" w:color="auto"/>
           <w:left w:val="single" w:sz="8" w:space="4" w:color="auto"/>
@@ -3142,7 +3167,6 @@
         <w:rPr>
           <w:rFonts w:cstheme="majorHAnsi"/>
         </w:rPr>
-        <w:lastRenderedPageBreak/>
         <w:t>SUPPLEMENTARY I</w:t>
       </w:r>
       <w:r>
@@ -3166,7 +3190,7 @@
     </w:p>
     <w:p>
       <w:pPr>
-        <w:pStyle w:val="Heading2"/>
+        <w:pStyle w:val="Ttulo2"/>
         <w:rPr>
           <w:rFonts w:cstheme="majorHAnsi"/>
         </w:rPr>
@@ -3196,7 +3220,7 @@
     </w:p>
     <w:p>
       <w:pPr>
-        <w:pStyle w:val="Heading2"/>
+        <w:pStyle w:val="Ttulo2"/>
         <w:rPr>
           <w:rFonts w:cstheme="majorHAnsi"/>
         </w:rPr>
@@ -3244,7 +3268,6 @@
         <w:t>Sign up to the system and become a technician.</w:t>
       </w:r>
     </w:p>
-    <w:permStart w:id="642407937" w:edGrp="everyone"/>
     <w:p>
       <w:pPr>
         <w:pStyle w:val="Comment-Grader"/>
@@ -3259,13 +3282,13 @@
           <w15:appearance w15:val="hidden"/>
           <w:text/>
         </w:sdtPr>
+        <w:sdtEndPr/>
         <w:sdtContent>
           <w:r>
             <w:t xml:space="preserve">    </w:t>
           </w:r>
         </w:sdtContent>
       </w:sdt>
-      <w:permEnd w:id="642407937"/>
       <w:r>
         <w:t xml:space="preserve">   </w:t>
       </w:r>
@@ -3306,7 +3329,6 @@
         <w:t>Update their profiles.</w:t>
       </w:r>
     </w:p>
-    <w:permStart w:id="1607870852" w:edGrp="everyone"/>
     <w:p>
       <w:pPr>
         <w:pStyle w:val="Comment-Grader"/>
@@ -3321,13 +3343,13 @@
           <w15:appearance w15:val="hidden"/>
           <w:text/>
         </w:sdtPr>
+        <w:sdtEndPr/>
         <w:sdtContent>
           <w:r>
             <w:t xml:space="preserve">    </w:t>
           </w:r>
         </w:sdtContent>
       </w:sdt>
-      <w:permEnd w:id="1607870852"/>
       <w:r>
         <w:t xml:space="preserve">   </w:t>
       </w:r>
@@ -3385,7 +3407,6 @@
         <w:t xml:space="preserve"> </w:t>
       </w:r>
     </w:p>
-    <w:permStart w:id="535524790" w:edGrp="everyone"/>
     <w:p>
       <w:pPr>
         <w:pStyle w:val="Comment-Grader"/>
@@ -3400,13 +3421,13 @@
           <w15:appearance w15:val="hidden"/>
           <w:text/>
         </w:sdtPr>
+        <w:sdtEndPr/>
         <w:sdtContent>
           <w:r>
             <w:t xml:space="preserve">    </w:t>
           </w:r>
         </w:sdtContent>
       </w:sdt>
-      <w:permEnd w:id="535524790"/>
     </w:p>
     <w:p>
       <w:pPr>
@@ -3444,7 +3465,6 @@
         <w:t>Show their dashboards.</w:t>
       </w:r>
     </w:p>
-    <w:permStart w:id="753821500" w:edGrp="everyone"/>
     <w:p>
       <w:pPr>
         <w:pStyle w:val="Comment-Grader"/>
@@ -3459,20 +3479,20 @@
           <w15:appearance w15:val="hidden"/>
           <w:text/>
         </w:sdtPr>
+        <w:sdtEndPr/>
         <w:sdtContent>
           <w:r>
             <w:t xml:space="preserve">    </w:t>
           </w:r>
         </w:sdtContent>
       </w:sdt>
-      <w:permEnd w:id="753821500"/>
       <w:r>
         <w:t xml:space="preserve">    </w:t>
       </w:r>
     </w:p>
     <w:p>
       <w:pPr>
-        <w:pStyle w:val="Heading2"/>
+        <w:pStyle w:val="Ttulo2"/>
         <w:rPr>
           <w:rFonts w:cstheme="majorHAnsi"/>
         </w:rPr>
@@ -3502,7 +3522,7 @@
     </w:p>
     <w:p>
       <w:pPr>
-        <w:pStyle w:val="Heading2"/>
+        <w:pStyle w:val="Ttulo2"/>
         <w:rPr>
           <w:rFonts w:cstheme="majorHAnsi"/>
         </w:rPr>
@@ -3543,16 +3563,15 @@
     </w:p>
     <w:p>
       <w:pPr>
-        <w:pStyle w:val="Heading2"/>
-        <w:rPr>
-          <w:rFonts w:cstheme="majorHAnsi"/>
-        </w:rPr>
-      </w:pPr>
-      <w:r>
-        <w:rPr>
-          <w:rFonts w:cstheme="majorHAnsi"/>
-        </w:rPr>
-        <w:lastRenderedPageBreak/>
+        <w:pStyle w:val="Ttulo2"/>
+        <w:rPr>
+          <w:rFonts w:cstheme="majorHAnsi"/>
+        </w:rPr>
+      </w:pPr>
+      <w:r>
+        <w:rPr>
+          <w:rFonts w:cstheme="majorHAnsi"/>
+        </w:rPr>
         <w:t>Managerial requirements</w:t>
       </w:r>
     </w:p>
@@ -3567,7 +3586,6 @@
         <w:t>Provide a link to a video in which you informally test requirement #8 and #9.  Videos should not exceed 10 minutes in length and must be stored at the USE's facilities.</w:t>
       </w:r>
     </w:p>
-    <w:permStart w:id="720394256" w:edGrp="everyone"/>
     <w:p>
       <w:pPr>
         <w:pStyle w:val="Comment-Grader"/>
@@ -3581,20 +3599,20 @@
           </w:placeholder>
           <w:text/>
         </w:sdtPr>
+        <w:sdtEndPr/>
         <w:sdtContent>
           <w:r>
             <w:t xml:space="preserve">    </w:t>
           </w:r>
         </w:sdtContent>
       </w:sdt>
-      <w:permEnd w:id="720394256"/>
       <w:r>
         <w:t xml:space="preserve">   </w:t>
       </w:r>
     </w:p>
     <w:p>
       <w:pPr>
-        <w:pStyle w:val="Heading1"/>
+        <w:pStyle w:val="Ttulo1"/>
         <w:tabs>
           <w:tab w:val="left" w:pos="284"/>
         </w:tabs>
@@ -3607,7 +3625,6 @@
         <w:rPr>
           <w:rFonts w:cstheme="majorHAnsi"/>
         </w:rPr>
-        <w:lastRenderedPageBreak/>
         <w:t>SUPPLEMENTARY I</w:t>
       </w:r>
       <w:r>
@@ -3631,7 +3648,7 @@
     </w:p>
     <w:p>
       <w:pPr>
-        <w:pStyle w:val="Heading2"/>
+        <w:pStyle w:val="Ttulo2"/>
         <w:rPr>
           <w:rFonts w:cstheme="majorHAnsi"/>
         </w:rPr>
@@ -3658,7 +3675,7 @@
     </w:p>
     <w:p>
       <w:pPr>
-        <w:pStyle w:val="Heading2"/>
+        <w:pStyle w:val="Ttulo2"/>
         <w:rPr>
           <w:rFonts w:cstheme="majorHAnsi"/>
         </w:rPr>
@@ -3685,7 +3702,7 @@
     </w:p>
     <w:p>
       <w:pPr>
-        <w:pStyle w:val="Heading2"/>
+        <w:pStyle w:val="Ttulo2"/>
         <w:rPr>
           <w:rFonts w:cstheme="majorHAnsi"/>
         </w:rPr>
@@ -3712,7 +3729,7 @@
     </w:p>
     <w:p>
       <w:pPr>
-        <w:pStyle w:val="Heading2"/>
+        <w:pStyle w:val="Ttulo2"/>
         <w:rPr>
           <w:rFonts w:cstheme="majorHAnsi"/>
         </w:rPr>
@@ -3738,7 +3755,6 @@
         <w:t xml:space="preserve"> mutations in your code and report on the results.</w:t>
       </w:r>
     </w:p>
-    <w:permStart w:id="556823413" w:edGrp="everyone"/>
     <w:p>
       <w:pPr>
         <w:pStyle w:val="Comment-Grader"/>
@@ -3753,20 +3769,20 @@
           <w15:appearance w15:val="hidden"/>
           <w:text/>
         </w:sdtPr>
+        <w:sdtEndPr/>
         <w:sdtContent>
           <w:r>
             <w:t xml:space="preserve">    </w:t>
           </w:r>
         </w:sdtContent>
       </w:sdt>
-      <w:permEnd w:id="556823413"/>
       <w:r>
         <w:t xml:space="preserve">  </w:t>
       </w:r>
     </w:p>
     <w:p>
       <w:pPr>
-        <w:pStyle w:val="Heading2"/>
+        <w:pStyle w:val="Ttulo2"/>
         <w:rPr>
           <w:rFonts w:cstheme="majorHAnsi"/>
         </w:rPr>
@@ -3786,7 +3802,6 @@
         <w:t>Produce a lint report.</w:t>
       </w:r>
     </w:p>
-    <w:permStart w:id="785340386" w:edGrp="everyone"/>
     <w:p>
       <w:pPr>
         <w:pStyle w:val="Comment-Grader"/>
@@ -3801,13 +3816,13 @@
           <w15:appearance w15:val="hidden"/>
           <w:text/>
         </w:sdtPr>
+        <w:sdtEndPr/>
         <w:sdtContent>
           <w:r>
             <w:t xml:space="preserve">    </w:t>
           </w:r>
         </w:sdtContent>
       </w:sdt>
-      <w:permEnd w:id="785340386"/>
       <w:r>
         <w:t xml:space="preserve">   </w:t>
       </w:r>
@@ -3823,7 +3838,7 @@
     </w:p>
     <w:p>
       <w:pPr>
-        <w:pStyle w:val="Heading1"/>
+        <w:pStyle w:val="Ttulo1"/>
         <w:spacing w:before="0"/>
         <w:rPr>
           <w:rFonts w:cstheme="majorHAnsi"/>
@@ -3833,7 +3848,6 @@
         <w:rPr>
           <w:rFonts w:cstheme="majorHAnsi"/>
         </w:rPr>
-        <w:lastRenderedPageBreak/>
         <w:t>SUPPLEMENTARY II</w:t>
       </w:r>
       <w:r>
@@ -3857,7 +3871,7 @@
     </w:p>
     <w:p>
       <w:pPr>
-        <w:pStyle w:val="Heading2"/>
+        <w:pStyle w:val="Ttulo2"/>
         <w:rPr>
           <w:rFonts w:cstheme="majorHAnsi"/>
         </w:rPr>
@@ -3887,7 +3901,7 @@
     </w:p>
     <w:p>
       <w:pPr>
-        <w:pStyle w:val="Heading2"/>
+        <w:pStyle w:val="Ttulo2"/>
         <w:rPr>
           <w:rFonts w:cstheme="majorHAnsi"/>
         </w:rPr>
@@ -3914,7 +3928,7 @@
     </w:p>
     <w:p>
       <w:pPr>
-        <w:pStyle w:val="Heading2"/>
+        <w:pStyle w:val="Ttulo2"/>
         <w:rPr>
           <w:rFonts w:cstheme="majorHAnsi"/>
         </w:rPr>
@@ -3941,7 +3955,7 @@
     </w:p>
     <w:p>
       <w:pPr>
-        <w:pStyle w:val="Heading2"/>
+        <w:pStyle w:val="Ttulo2"/>
         <w:rPr>
           <w:rFonts w:cstheme="majorHAnsi"/>
         </w:rPr>
@@ -3968,7 +3982,7 @@
     </w:p>
     <w:p>
       <w:pPr>
-        <w:pStyle w:val="Heading2"/>
+        <w:pStyle w:val="Ttulo2"/>
         <w:rPr>
           <w:rFonts w:cstheme="majorHAnsi"/>
         </w:rPr>
@@ -3988,7 +4002,6 @@
         <w:t>Produce an analysis report.</w:t>
       </w:r>
     </w:p>
-    <w:permStart w:id="683497211" w:edGrp="everyone"/>
     <w:p>
       <w:pPr>
         <w:pStyle w:val="Comment-Grader"/>
@@ -4003,13 +4016,13 @@
           <w15:appearance w15:val="hidden"/>
           <w:text/>
         </w:sdtPr>
+        <w:sdtEndPr/>
         <w:sdtContent>
           <w:r>
             <w:t xml:space="preserve">    </w:t>
           </w:r>
         </w:sdtContent>
       </w:sdt>
-      <w:permEnd w:id="683497211"/>
       <w:r>
         <w:t xml:space="preserve">    </w:t>
       </w:r>
@@ -4022,7 +4035,6 @@
         <w:t>Produce a planning and progress report.</w:t>
       </w:r>
     </w:p>
-    <w:permStart w:id="1112939993" w:edGrp="everyone"/>
     <w:p>
       <w:pPr>
         <w:pStyle w:val="Comment-Grader"/>
@@ -4037,13 +4049,13 @@
           <w15:appearance w15:val="hidden"/>
           <w:text/>
         </w:sdtPr>
+        <w:sdtEndPr/>
         <w:sdtContent>
           <w:r>
             <w:t xml:space="preserve">    </w:t>
           </w:r>
         </w:sdtContent>
       </w:sdt>
-      <w:permEnd w:id="1112939993"/>
       <w:r>
         <w:t xml:space="preserve">    </w:t>
       </w:r>
@@ -4102,7 +4114,7 @@
     </w:p>
     <w:p>
       <w:pPr>
-        <w:pStyle w:val="Heading1"/>
+        <w:pStyle w:val="Ttulo1"/>
         <w:tabs>
           <w:tab w:val="left" w:pos="284"/>
         </w:tabs>
@@ -4116,7 +4128,6 @@
         <w:rPr>
           <w:rFonts w:cstheme="majorHAnsi"/>
         </w:rPr>
-        <w:lastRenderedPageBreak/>
         <w:t>SUPPLEMENTARY II</w:t>
       </w:r>
       <w:r>
@@ -4143,7 +4154,7 @@
     </w:p>
     <w:p>
       <w:pPr>
-        <w:pStyle w:val="Heading2"/>
+        <w:pStyle w:val="Ttulo2"/>
         <w:rPr>
           <w:rFonts w:cstheme="majorHAnsi"/>
           <w:lang w:val="en-US"/>
@@ -4187,7 +4198,6 @@
         <w:t>. A web service must be used to populate this entity with information about courses.  Thus, the exact data to store depends on the chosen service, and it is the students' responsibility to define them accordingly.  It is also the students’ responsibility to find the appropriate service; no implicit or explicit liabilities shall be covered by the University of Seville or their individual affiliates if the students hire pay-per-use services! The students are strongly advised to ensure that the service they choose is free of charge.</w:t>
       </w:r>
     </w:p>
-    <w:permStart w:id="461903029" w:edGrp="everyone"/>
     <w:p>
       <w:pPr>
         <w:pStyle w:val="Comment-Grader"/>
@@ -4208,6 +4218,7 @@
           <w15:appearance w15:val="hidden"/>
           <w:text/>
         </w:sdtPr>
+        <w:sdtEndPr/>
         <w:sdtContent>
           <w:r>
             <w:rPr>
@@ -4217,7 +4228,6 @@
           </w:r>
         </w:sdtContent>
       </w:sdt>
-      <w:permEnd w:id="461903029"/>
       <w:r>
         <w:rPr>
           <w:lang w:val="en-US"/>
@@ -4227,7 +4237,7 @@
     </w:p>
     <w:p>
       <w:pPr>
-        <w:pStyle w:val="Heading2"/>
+        <w:pStyle w:val="Ttulo2"/>
         <w:rPr>
           <w:rFonts w:cstheme="majorHAnsi"/>
         </w:rPr>
@@ -4257,7 +4267,7 @@
     </w:p>
     <w:p>
       <w:pPr>
-        <w:pStyle w:val="Heading2"/>
+        <w:pStyle w:val="Ttulo2"/>
         <w:rPr>
           <w:rFonts w:cstheme="majorHAnsi"/>
         </w:rPr>
@@ -4287,7 +4297,7 @@
     </w:p>
     <w:p>
       <w:pPr>
-        <w:pStyle w:val="Heading2"/>
+        <w:pStyle w:val="Ttulo2"/>
         <w:rPr>
           <w:rFonts w:cstheme="majorHAnsi"/>
         </w:rPr>
@@ -4314,7 +4324,7 @@
     </w:p>
     <w:p>
       <w:pPr>
-        <w:pStyle w:val="Heading2"/>
+        <w:pStyle w:val="Ttulo2"/>
         <w:rPr>
           <w:rFonts w:cstheme="majorHAnsi"/>
         </w:rPr>
@@ -4334,7 +4344,6 @@
         <w:t>Produce an analysis report.</w:t>
       </w:r>
     </w:p>
-    <w:permStart w:id="361329648" w:edGrp="everyone"/>
     <w:p>
       <w:pPr>
         <w:pStyle w:val="Comment-Grader"/>
@@ -4349,13 +4358,13 @@
           <w15:appearance w15:val="hidden"/>
           <w:text/>
         </w:sdtPr>
+        <w:sdtEndPr/>
         <w:sdtContent>
           <w:r>
             <w:t xml:space="preserve">    </w:t>
           </w:r>
         </w:sdtContent>
       </w:sdt>
-      <w:permEnd w:id="361329648"/>
       <w:r>
         <w:t xml:space="preserve">   </w:t>
       </w:r>
@@ -4368,7 +4377,6 @@
         <w:t>Produce a planning and progress report.</w:t>
       </w:r>
     </w:p>
-    <w:permStart w:id="1945395699" w:edGrp="everyone"/>
     <w:p>
       <w:pPr>
         <w:pStyle w:val="Comment-Grader"/>
@@ -4386,6 +4394,7 @@
           <w15:appearance w15:val="hidden"/>
           <w:text/>
         </w:sdtPr>
+        <w:sdtEndPr/>
         <w:sdtContent>
           <w:r>
             <w:rPr>
@@ -4395,7 +4404,6 @@
           </w:r>
         </w:sdtContent>
       </w:sdt>
-      <w:permEnd w:id="1945395699"/>
       <w:r>
         <w:rPr>
           <w:lang w:val="en-US"/>
@@ -4405,7 +4413,7 @@
     </w:p>
     <w:p>
       <w:pPr>
-        <w:pStyle w:val="Heading1"/>
+        <w:pStyle w:val="Ttulo1"/>
         <w:pBdr>
           <w:top w:val="single" w:sz="8" w:space="1" w:color="auto"/>
           <w:left w:val="single" w:sz="8" w:space="4" w:color="auto"/>
@@ -4424,7 +4432,6 @@
         <w:rPr>
           <w:rFonts w:cstheme="majorHAnsi"/>
         </w:rPr>
-        <w:lastRenderedPageBreak/>
         <w:t>SUPPLEMENTARY II</w:t>
       </w:r>
       <w:r>
@@ -4448,7 +4455,7 @@
     </w:p>
     <w:p>
       <w:pPr>
-        <w:pStyle w:val="Heading2"/>
+        <w:pStyle w:val="Ttulo2"/>
         <w:rPr>
           <w:rFonts w:cstheme="majorHAnsi"/>
         </w:rPr>
@@ -4478,7 +4485,7 @@
     </w:p>
     <w:p>
       <w:pPr>
-        <w:pStyle w:val="Heading2"/>
+        <w:pStyle w:val="Ttulo2"/>
         <w:rPr>
           <w:rFonts w:cstheme="majorHAnsi"/>
         </w:rPr>
@@ -4532,7 +4539,6 @@
         <w:t>.</w:t>
       </w:r>
     </w:p>
-    <w:permStart w:id="1539192550" w:edGrp="everyone"/>
     <w:p>
       <w:pPr>
         <w:pStyle w:val="Comment-Grader"/>
@@ -4546,13 +4552,13 @@
           </w:placeholder>
           <w:text/>
         </w:sdtPr>
+        <w:sdtEndPr/>
         <w:sdtContent>
           <w:r>
             <w:t xml:space="preserve">    </w:t>
           </w:r>
         </w:sdtContent>
       </w:sdt>
-      <w:permEnd w:id="1539192550"/>
       <w:r>
         <w:t xml:space="preserve">   </w:t>
       </w:r>
@@ -4602,7 +4608,6 @@
         <w:t xml:space="preserve"> data.</w:t>
       </w:r>
     </w:p>
-    <w:permStart w:id="679035508" w:edGrp="everyone"/>
     <w:p>
       <w:pPr>
         <w:pStyle w:val="Comment-Grader"/>
@@ -4616,20 +4621,20 @@
           </w:placeholder>
           <w:text/>
         </w:sdtPr>
+        <w:sdtEndPr/>
         <w:sdtContent>
           <w:r>
             <w:t xml:space="preserve">    </w:t>
           </w:r>
         </w:sdtContent>
       </w:sdt>
-      <w:permEnd w:id="679035508"/>
       <w:r>
         <w:t xml:space="preserve">   </w:t>
       </w:r>
     </w:p>
     <w:p>
       <w:pPr>
-        <w:pStyle w:val="Heading2"/>
+        <w:pStyle w:val="Ttulo2"/>
         <w:rPr>
           <w:rFonts w:cstheme="majorHAnsi"/>
         </w:rPr>
@@ -4659,7 +4664,7 @@
     </w:p>
     <w:p>
       <w:pPr>
-        <w:pStyle w:val="Heading2"/>
+        <w:pStyle w:val="Ttulo2"/>
         <w:rPr>
           <w:rFonts w:cstheme="majorHAnsi"/>
         </w:rPr>
@@ -4686,7 +4691,7 @@
     </w:p>
     <w:p>
       <w:pPr>
-        <w:pStyle w:val="Heading2"/>
+        <w:pStyle w:val="Ttulo2"/>
         <w:rPr>
           <w:rFonts w:cstheme="majorHAnsi"/>
         </w:rPr>
@@ -4706,7 +4711,6 @@
         <w:t>Produce an analysis report.</w:t>
       </w:r>
     </w:p>
-    <w:permStart w:id="1958957681" w:edGrp="everyone"/>
     <w:p>
       <w:pPr>
         <w:pStyle w:val="Comment-Grader"/>
@@ -4721,13 +4725,13 @@
           <w15:appearance w15:val="hidden"/>
           <w:text/>
         </w:sdtPr>
+        <w:sdtEndPr/>
         <w:sdtContent>
           <w:r>
             <w:t xml:space="preserve">    </w:t>
           </w:r>
         </w:sdtContent>
       </w:sdt>
-      <w:permEnd w:id="1958957681"/>
       <w:r>
         <w:t xml:space="preserve">    </w:t>
       </w:r>
@@ -4740,7 +4744,6 @@
         <w:t>Produce a planning and progress report.</w:t>
       </w:r>
     </w:p>
-    <w:permStart w:id="1571365108" w:edGrp="everyone"/>
     <w:p>
       <w:pPr>
         <w:pStyle w:val="Comment-Grader"/>
@@ -4760,6 +4763,7 @@
           </w:placeholder>
           <w:text/>
         </w:sdtPr>
+        <w:sdtEndPr/>
         <w:sdtContent>
           <w:r>
             <w:rPr>
@@ -4769,7 +4773,6 @@
           </w:r>
         </w:sdtContent>
       </w:sdt>
-      <w:permEnd w:id="1571365108"/>
       <w:r>
         <w:rPr>
           <w:lang w:val="en-US"/>
@@ -4792,7 +4795,7 @@
     </w:p>
     <w:p>
       <w:pPr>
-        <w:pStyle w:val="Heading1"/>
+        <w:pStyle w:val="Ttulo1"/>
         <w:tabs>
           <w:tab w:val="left" w:pos="284"/>
         </w:tabs>
@@ -4805,7 +4808,6 @@
         <w:rPr>
           <w:rFonts w:cstheme="majorHAnsi"/>
         </w:rPr>
-        <w:lastRenderedPageBreak/>
         <w:t>SUPPLEMENTARY II</w:t>
       </w:r>
       <w:r>
@@ -4829,7 +4831,7 @@
     </w:p>
     <w:p>
       <w:pPr>
-        <w:pStyle w:val="Heading2"/>
+        <w:pStyle w:val="Ttulo2"/>
         <w:rPr>
           <w:rFonts w:cstheme="majorHAnsi"/>
         </w:rPr>
@@ -4856,7 +4858,7 @@
     </w:p>
     <w:p>
       <w:pPr>
-        <w:pStyle w:val="Heading2"/>
+        <w:pStyle w:val="Ttulo2"/>
         <w:rPr>
           <w:rFonts w:cstheme="majorHAnsi"/>
         </w:rPr>
@@ -4883,7 +4885,7 @@
     </w:p>
     <w:p>
       <w:pPr>
-        <w:pStyle w:val="Heading2"/>
+        <w:pStyle w:val="Ttulo2"/>
         <w:rPr>
           <w:rFonts w:cstheme="majorHAnsi"/>
         </w:rPr>
@@ -4910,7 +4912,7 @@
     </w:p>
     <w:p>
       <w:pPr>
-        <w:pStyle w:val="Heading2"/>
+        <w:pStyle w:val="Ttulo2"/>
         <w:rPr>
           <w:rFonts w:cstheme="majorHAnsi"/>
         </w:rPr>
@@ -4945,7 +4947,6 @@
         <w:t xml:space="preserve"> is properly mocked.</w:t>
       </w:r>
     </w:p>
-    <w:permStart w:id="2023780766" w:edGrp="everyone"/>
     <w:p>
       <w:pPr>
         <w:pStyle w:val="Comment-Grader"/>
@@ -4960,20 +4961,20 @@
           <w15:appearance w15:val="hidden"/>
           <w:text/>
         </w:sdtPr>
+        <w:sdtEndPr/>
         <w:sdtContent>
           <w:r>
             <w:t xml:space="preserve">    </w:t>
           </w:r>
         </w:sdtContent>
       </w:sdt>
-      <w:permEnd w:id="2023780766"/>
       <w:r>
         <w:t xml:space="preserve">  </w:t>
       </w:r>
     </w:p>
     <w:p>
       <w:pPr>
-        <w:pStyle w:val="Heading2"/>
+        <w:pStyle w:val="Ttulo2"/>
         <w:rPr>
           <w:rFonts w:cstheme="majorHAnsi"/>
         </w:rPr>
@@ -4993,7 +4994,6 @@
         <w:t>Produce an analysis report.</w:t>
       </w:r>
     </w:p>
-    <w:permStart w:id="925264847" w:edGrp="everyone"/>
     <w:p>
       <w:pPr>
         <w:pStyle w:val="Comment-Grader"/>
@@ -5007,13 +5007,13 @@
           </w:placeholder>
           <w:text/>
         </w:sdtPr>
+        <w:sdtEndPr/>
         <w:sdtContent>
           <w:r>
             <w:t xml:space="preserve">    </w:t>
           </w:r>
         </w:sdtContent>
       </w:sdt>
-      <w:permEnd w:id="925264847"/>
       <w:r>
         <w:t xml:space="preserve">   </w:t>
       </w:r>
@@ -5026,7 +5026,6 @@
         <w:t>Produce a planning and progress report.</w:t>
       </w:r>
     </w:p>
-    <w:permStart w:id="1852798819" w:edGrp="everyone"/>
     <w:p>
       <w:pPr>
         <w:pStyle w:val="Comment-Grader"/>
@@ -5040,13 +5039,13 @@
           </w:placeholder>
           <w:text/>
         </w:sdtPr>
+        <w:sdtEndPr/>
         <w:sdtContent>
           <w:r>
             <w:t xml:space="preserve">    </w:t>
           </w:r>
         </w:sdtContent>
       </w:sdt>
-      <w:permEnd w:id="1852798819"/>
       <w:r>
         <w:t xml:space="preserve">   </w:t>
       </w:r>
@@ -5077,7 +5076,7 @@
     <w:lvl w:ilvl="0">
       <w:start w:val="1"/>
       <w:numFmt w:val="decimal"/>
-      <w:pStyle w:val="ListNumber"/>
+      <w:pStyle w:val="Listaconnmeros"/>
       <w:lvlText w:val="%1."/>
       <w:lvlJc w:val="left"/>
       <w:pPr>
@@ -6177,7 +6176,7 @@
     <w:lvl w:ilvl="0" w:tplc="391EA46E">
       <w:start w:val="1"/>
       <w:numFmt w:val="decimal"/>
-      <w:pStyle w:val="ListParagraph"/>
+      <w:pStyle w:val="Prrafodelista"/>
       <w:lvlText w:val="%1)"/>
       <w:lvlJc w:val="left"/>
       <w:pPr>
@@ -7242,11 +7241,11 @@
       <w:lang w:val="en-GB"/>
     </w:rPr>
   </w:style>
-  <w:style w:type="paragraph" w:styleId="Heading1">
+  <w:style w:type="paragraph" w:styleId="Ttulo1">
     <w:name w:val="heading 1"/>
     <w:basedOn w:val="Normal"/>
     <w:next w:val="Normal"/>
-    <w:link w:val="Heading1Char"/>
+    <w:link w:val="Ttulo1Car"/>
     <w:uiPriority w:val="9"/>
     <w:qFormat/>
     <w:rsid w:val="004B0277"/>
@@ -7274,11 +7273,11 @@
       <w14:ligatures w14:val="none"/>
     </w:rPr>
   </w:style>
-  <w:style w:type="paragraph" w:styleId="Heading2">
+  <w:style w:type="paragraph" w:styleId="Ttulo2">
     <w:name w:val="heading 2"/>
     <w:basedOn w:val="Normal"/>
     <w:next w:val="Normal"/>
-    <w:link w:val="Heading2Char"/>
+    <w:link w:val="Ttulo2Car"/>
     <w:uiPriority w:val="9"/>
     <w:unhideWhenUsed/>
     <w:qFormat/>
@@ -7302,11 +7301,11 @@
       <w14:ligatures w14:val="none"/>
     </w:rPr>
   </w:style>
-  <w:style w:type="paragraph" w:styleId="Heading3">
+  <w:style w:type="paragraph" w:styleId="Ttulo3">
     <w:name w:val="heading 3"/>
     <w:basedOn w:val="Normal"/>
     <w:next w:val="Normal"/>
-    <w:link w:val="Heading3Char"/>
+    <w:link w:val="Ttulo3Car"/>
     <w:uiPriority w:val="9"/>
     <w:unhideWhenUsed/>
     <w:rsid w:val="004B0277"/>
@@ -7321,13 +7320,13 @@
       <w:color w:val="1F3763" w:themeColor="accent1" w:themeShade="7F"/>
     </w:rPr>
   </w:style>
-  <w:style w:type="character" w:default="1" w:styleId="DefaultParagraphFont">
+  <w:style w:type="character" w:default="1" w:styleId="Fuentedeprrafopredeter">
     <w:name w:val="Default Paragraph Font"/>
     <w:uiPriority w:val="1"/>
     <w:semiHidden/>
     <w:unhideWhenUsed/>
   </w:style>
-  <w:style w:type="table" w:default="1" w:styleId="TableNormal">
+  <w:style w:type="table" w:default="1" w:styleId="Tablanormal">
     <w:name w:val="Normal Table"/>
     <w:uiPriority w:val="99"/>
     <w:semiHidden/>
@@ -7342,16 +7341,16 @@
       </w:tblCellMar>
     </w:tblPr>
   </w:style>
-  <w:style w:type="numbering" w:default="1" w:styleId="NoList">
+  <w:style w:type="numbering" w:default="1" w:styleId="Sinlista">
     <w:name w:val="No List"/>
     <w:uiPriority w:val="99"/>
     <w:semiHidden/>
     <w:unhideWhenUsed/>
   </w:style>
-  <w:style w:type="character" w:customStyle="1" w:styleId="Heading1Char">
-    <w:name w:val="Heading 1 Char"/>
-    <w:basedOn w:val="DefaultParagraphFont"/>
-    <w:link w:val="Heading1"/>
+  <w:style w:type="character" w:customStyle="1" w:styleId="Ttulo1Car">
+    <w:name w:val="Título 1 Car"/>
+    <w:basedOn w:val="Fuentedeprrafopredeter"/>
+    <w:link w:val="Ttulo1"/>
     <w:uiPriority w:val="9"/>
     <w:rsid w:val="004B0277"/>
     <w:rPr>
@@ -7365,10 +7364,10 @@
       <w14:ligatures w14:val="none"/>
     </w:rPr>
   </w:style>
-  <w:style w:type="character" w:customStyle="1" w:styleId="Heading2Char">
-    <w:name w:val="Heading 2 Char"/>
-    <w:basedOn w:val="DefaultParagraphFont"/>
-    <w:link w:val="Heading2"/>
+  <w:style w:type="character" w:customStyle="1" w:styleId="Ttulo2Car">
+    <w:name w:val="Título 2 Car"/>
+    <w:basedOn w:val="Fuentedeprrafopredeter"/>
+    <w:link w:val="Ttulo2"/>
     <w:uiPriority w:val="9"/>
     <w:rsid w:val="004B0277"/>
     <w:rPr>
@@ -7382,9 +7381,9 @@
       <w14:ligatures w14:val="none"/>
     </w:rPr>
   </w:style>
-  <w:style w:type="paragraph" w:styleId="ListParagraph">
+  <w:style w:type="paragraph" w:styleId="Prrafodelista">
     <w:name w:val="List Paragraph"/>
-    <w:basedOn w:val="ListNumber"/>
+    <w:basedOn w:val="Listaconnmeros"/>
     <w:uiPriority w:val="34"/>
     <w:rsid w:val="004B0277"/>
     <w:pPr>
@@ -7403,7 +7402,7 @@
   </w:style>
   <w:style w:type="paragraph" w:customStyle="1" w:styleId="Prrafodesublista">
     <w:name w:val="Párrafo de sublista"/>
-    <w:basedOn w:val="ListParagraph"/>
+    <w:basedOn w:val="Prrafodelista"/>
     <w:qFormat/>
     <w:rsid w:val="00823C89"/>
     <w:pPr>
@@ -7413,7 +7412,7 @@
       <w:rFonts w:eastAsia="Courier New" w:cs="Courier New"/>
     </w:rPr>
   </w:style>
-  <w:style w:type="paragraph" w:styleId="NoSpacing">
+  <w:style w:type="paragraph" w:styleId="Sinespaciado">
     <w:name w:val="No Spacing"/>
     <w:uiPriority w:val="1"/>
     <w:rsid w:val="004B0277"/>
@@ -7427,9 +7426,9 @@
       <w14:ligatures w14:val="none"/>
     </w:rPr>
   </w:style>
-  <w:style w:type="character" w:styleId="CommentReference">
+  <w:style w:type="character" w:styleId="Refdecomentario">
     <w:name w:val="annotation reference"/>
-    <w:basedOn w:val="DefaultParagraphFont"/>
+    <w:basedOn w:val="Fuentedeprrafopredeter"/>
     <w:uiPriority w:val="99"/>
     <w:semiHidden/>
     <w:unhideWhenUsed/>
@@ -7439,10 +7438,10 @@
       <w:szCs w:val="16"/>
     </w:rPr>
   </w:style>
-  <w:style w:type="paragraph" w:styleId="CommentText">
+  <w:style w:type="paragraph" w:styleId="Textocomentario">
     <w:name w:val="annotation text"/>
     <w:basedOn w:val="Normal"/>
-    <w:link w:val="CommentTextChar"/>
+    <w:link w:val="TextocomentarioCar"/>
     <w:uiPriority w:val="99"/>
     <w:unhideWhenUsed/>
     <w:rsid w:val="004B0277"/>
@@ -7451,10 +7450,10 @@
       <w:szCs w:val="20"/>
     </w:rPr>
   </w:style>
-  <w:style w:type="character" w:customStyle="1" w:styleId="CommentTextChar">
-    <w:name w:val="Comment Text Char"/>
-    <w:basedOn w:val="DefaultParagraphFont"/>
-    <w:link w:val="CommentText"/>
+  <w:style w:type="character" w:customStyle="1" w:styleId="TextocomentarioCar">
+    <w:name w:val="Texto comentario Car"/>
+    <w:basedOn w:val="Fuentedeprrafopredeter"/>
+    <w:link w:val="Textocomentario"/>
     <w:uiPriority w:val="99"/>
     <w:rsid w:val="004B0277"/>
     <w:rPr>
@@ -7463,11 +7462,11 @@
       <w:lang w:val="en-GB"/>
     </w:rPr>
   </w:style>
-  <w:style w:type="paragraph" w:styleId="CommentSubject">
+  <w:style w:type="paragraph" w:styleId="Asuntodelcomentario">
     <w:name w:val="annotation subject"/>
     <w:basedOn w:val="Normal"/>
     <w:next w:val="Normal"/>
-    <w:link w:val="CommentSubjectChar"/>
+    <w:link w:val="AsuntodelcomentarioCar"/>
     <w:uiPriority w:val="99"/>
     <w:semiHidden/>
     <w:unhideWhenUsed/>
@@ -7479,10 +7478,10 @@
       <w:szCs w:val="20"/>
     </w:rPr>
   </w:style>
-  <w:style w:type="character" w:customStyle="1" w:styleId="CommentSubjectChar">
-    <w:name w:val="Comment Subject Char"/>
-    <w:basedOn w:val="DefaultParagraphFont"/>
-    <w:link w:val="CommentSubject"/>
+  <w:style w:type="character" w:customStyle="1" w:styleId="AsuntodelcomentarioCar">
+    <w:name w:val="Asunto del comentario Car"/>
+    <w:basedOn w:val="Fuentedeprrafopredeter"/>
+    <w:link w:val="Asuntodelcomentario"/>
     <w:uiPriority w:val="99"/>
     <w:semiHidden/>
     <w:rsid w:val="004B0277"/>
@@ -7494,9 +7493,9 @@
       <w:lang w:val="en-GB"/>
     </w:rPr>
   </w:style>
-  <w:style w:type="character" w:styleId="Strong">
+  <w:style w:type="character" w:styleId="Textoennegrita">
     <w:name w:val="Strong"/>
-    <w:basedOn w:val="DefaultParagraphFont"/>
+    <w:basedOn w:val="Fuentedeprrafopredeter"/>
     <w:uiPriority w:val="22"/>
     <w:qFormat/>
     <w:rsid w:val="004B0277"/>
@@ -7505,9 +7504,9 @@
       <w:bCs/>
     </w:rPr>
   </w:style>
-  <w:style w:type="character" w:styleId="Hyperlink">
+  <w:style w:type="character" w:styleId="Hipervnculo">
     <w:name w:val="Hyperlink"/>
-    <w:basedOn w:val="DefaultParagraphFont"/>
+    <w:basedOn w:val="Fuentedeprrafopredeter"/>
     <w:uiPriority w:val="99"/>
     <w:unhideWhenUsed/>
     <w:rsid w:val="004B0277"/>
@@ -7551,10 +7550,10 @@
       <w:spacing w:before="240" w:after="240"/>
     </w:pPr>
   </w:style>
-  <w:style w:type="character" w:customStyle="1" w:styleId="Heading3Char">
-    <w:name w:val="Heading 3 Char"/>
-    <w:basedOn w:val="DefaultParagraphFont"/>
-    <w:link w:val="Heading3"/>
+  <w:style w:type="character" w:customStyle="1" w:styleId="Ttulo3Car">
+    <w:name w:val="Título 3 Car"/>
+    <w:basedOn w:val="Fuentedeprrafopredeter"/>
+    <w:link w:val="Ttulo3"/>
     <w:uiPriority w:val="9"/>
     <w:rsid w:val="004B0277"/>
     <w:rPr>
@@ -7565,7 +7564,7 @@
       <w:lang w:val="en-GB"/>
     </w:rPr>
   </w:style>
-  <w:style w:type="paragraph" w:styleId="List">
+  <w:style w:type="paragraph" w:styleId="Lista">
     <w:name w:val="List"/>
     <w:basedOn w:val="Normal"/>
     <w:uiPriority w:val="99"/>
@@ -7577,7 +7576,7 @@
       <w:contextualSpacing/>
     </w:pPr>
   </w:style>
-  <w:style w:type="paragraph" w:styleId="ListNumber">
+  <w:style w:type="paragraph" w:styleId="Listaconnmeros">
     <w:name w:val="List Number"/>
     <w:basedOn w:val="Normal"/>
     <w:uiPriority w:val="99"/>
@@ -7591,9 +7590,9 @@
       <w:contextualSpacing/>
     </w:pPr>
   </w:style>
-  <w:style w:type="character" w:styleId="PlaceholderText">
+  <w:style w:type="character" w:styleId="Textodelmarcadordeposicin">
     <w:name w:val="Placeholder Text"/>
-    <w:basedOn w:val="DefaultParagraphFont"/>
+    <w:basedOn w:val="Fuentedeprrafopredeter"/>
     <w:uiPriority w:val="99"/>
     <w:semiHidden/>
     <w:rsid w:val="004B0277"/>
@@ -7603,7 +7602,7 @@
   </w:style>
   <w:style w:type="paragraph" w:customStyle="1" w:styleId="Requirement-Body">
     <w:name w:val="Requirement - Body"/>
-    <w:basedOn w:val="List"/>
+    <w:basedOn w:val="Lista"/>
     <w:qFormat/>
     <w:rsid w:val="004B0277"/>
     <w:pPr>
@@ -7615,7 +7614,7 @@
   </w:style>
   <w:style w:type="paragraph" w:customStyle="1" w:styleId="Requirement-Header">
     <w:name w:val="Requirement - Header"/>
-    <w:basedOn w:val="List"/>
+    <w:basedOn w:val="Lista"/>
     <w:next w:val="Requirement-Body"/>
     <w:qFormat/>
     <w:rsid w:val="003E3F20"/>
@@ -7626,11 +7625,11 @@
       <w:ind w:left="567" w:hanging="567"/>
     </w:pPr>
   </w:style>
-  <w:style w:type="paragraph" w:styleId="Title">
+  <w:style w:type="paragraph" w:styleId="Ttulo">
     <w:name w:val="Title"/>
     <w:basedOn w:val="Normal"/>
     <w:next w:val="Normal"/>
-    <w:link w:val="TitleChar"/>
+    <w:link w:val="TtuloCar"/>
     <w:uiPriority w:val="10"/>
     <w:qFormat/>
     <w:rsid w:val="004B0277"/>
@@ -7651,10 +7650,10 @@
       <w:szCs w:val="56"/>
     </w:rPr>
   </w:style>
-  <w:style w:type="character" w:customStyle="1" w:styleId="TitleChar">
-    <w:name w:val="Title Char"/>
-    <w:basedOn w:val="DefaultParagraphFont"/>
-    <w:link w:val="Title"/>
+  <w:style w:type="character" w:customStyle="1" w:styleId="TtuloCar">
+    <w:name w:val="Título Car"/>
+    <w:basedOn w:val="Fuentedeprrafopredeter"/>
+    <w:link w:val="Ttulo"/>
     <w:uiPriority w:val="10"/>
     <w:rsid w:val="004B0277"/>
     <w:rPr>
@@ -7666,9 +7665,9 @@
       <w:lang w:val="en-GB"/>
     </w:rPr>
   </w:style>
-  <w:style w:type="character" w:styleId="Mention">
+  <w:style w:type="character" w:styleId="Mencionar">
     <w:name w:val="Mention"/>
-    <w:basedOn w:val="DefaultParagraphFont"/>
+    <w:basedOn w:val="Fuentedeprrafopredeter"/>
     <w:uiPriority w:val="99"/>
     <w:unhideWhenUsed/>
     <w:rsid w:val="004B0277"/>
@@ -7705,7 +7704,7 @@
           </w:pPr>
           <w:r>
             <w:rPr>
-              <w:rStyle w:val="PlaceholderText"/>
+              <w:rStyle w:val="Textodelmarcadordeposicin"/>
             </w:rPr>
             <w:t>Haga clic o pulse aquí para escribir texto.</w:t>
           </w:r>
@@ -7734,36 +7733,7 @@
           </w:pPr>
           <w:r>
             <w:rPr>
-              <w:rStyle w:val="PlaceholderText"/>
-            </w:rPr>
-            <w:t>Haga clic o pulse aquí para escribir texto.</w:t>
-          </w:r>
-        </w:p>
-      </w:docPartBody>
-    </w:docPart>
-    <w:docPart>
-      <w:docPartPr>
-        <w:name w:val="00254F08DB6849A1BD1128D7FEB50778"/>
-        <w:category>
-          <w:name w:val="General"/>
-          <w:gallery w:val="placeholder"/>
-        </w:category>
-        <w:types>
-          <w:type w:val="bbPlcHdr"/>
-        </w:types>
-        <w:behaviors>
-          <w:behavior w:val="content"/>
-        </w:behaviors>
-        <w:guid w:val="{C90BC878-A2DF-47D6-AA5A-49D2EFEEB944}"/>
-      </w:docPartPr>
-      <w:docPartBody>
-        <w:p>
-          <w:pPr>
-            <w:pStyle w:val="00254F08DB6849A1BD1128D7FEB50778"/>
-          </w:pPr>
-          <w:r>
-            <w:rPr>
-              <w:rStyle w:val="PlaceholderText"/>
+              <w:rStyle w:val="Textodelmarcadordeposicin"/>
             </w:rPr>
             <w:t>Haga clic o pulse aquí para escribir texto.</w:t>
           </w:r>
@@ -7792,7 +7762,7 @@
           </w:pPr>
           <w:r>
             <w:rPr>
-              <w:rStyle w:val="PlaceholderText"/>
+              <w:rStyle w:val="Textodelmarcadordeposicin"/>
             </w:rPr>
             <w:t>Haga clic o pulse aquí para escribir texto.</w:t>
           </w:r>
@@ -7821,7 +7791,7 @@
           </w:pPr>
           <w:r>
             <w:rPr>
-              <w:rStyle w:val="PlaceholderText"/>
+              <w:rStyle w:val="Textodelmarcadordeposicin"/>
             </w:rPr>
             <w:t>Haga clic o pulse aquí para escribir texto.</w:t>
           </w:r>
@@ -7850,7 +7820,7 @@
           </w:pPr>
           <w:r>
             <w:rPr>
-              <w:rStyle w:val="PlaceholderText"/>
+              <w:rStyle w:val="Textodelmarcadordeposicin"/>
             </w:rPr>
             <w:t>Haga clic o pulse aquí para escribir texto.</w:t>
           </w:r>
@@ -7879,7 +7849,7 @@
           </w:pPr>
           <w:r>
             <w:rPr>
-              <w:rStyle w:val="PlaceholderText"/>
+              <w:rStyle w:val="Textodelmarcadordeposicin"/>
             </w:rPr>
             <w:t>Haga clic o pulse aquí para escribir texto.</w:t>
           </w:r>
@@ -7908,7 +7878,7 @@
           </w:pPr>
           <w:r>
             <w:rPr>
-              <w:rStyle w:val="PlaceholderText"/>
+              <w:rStyle w:val="Textodelmarcadordeposicin"/>
             </w:rPr>
             <w:t>Haga clic o pulse aquí para escribir texto.</w:t>
           </w:r>
@@ -7937,7 +7907,7 @@
           </w:pPr>
           <w:r>
             <w:rPr>
-              <w:rStyle w:val="PlaceholderText"/>
+              <w:rStyle w:val="Textodelmarcadordeposicin"/>
             </w:rPr>
             <w:t>Haga clic o pulse aquí para escribir texto.</w:t>
           </w:r>
@@ -7966,7 +7936,7 @@
           </w:pPr>
           <w:r>
             <w:rPr>
-              <w:rStyle w:val="PlaceholderText"/>
+              <w:rStyle w:val="Textodelmarcadordeposicin"/>
             </w:rPr>
             <w:t>Haga clic o pulse aquí para escribir texto.</w:t>
           </w:r>
@@ -7995,7 +7965,7 @@
           </w:pPr>
           <w:r>
             <w:rPr>
-              <w:rStyle w:val="PlaceholderText"/>
+              <w:rStyle w:val="Textodelmarcadordeposicin"/>
             </w:rPr>
             <w:t>Haga clic o pulse aquí para escribir texto.</w:t>
           </w:r>
@@ -8024,7 +7994,7 @@
           </w:pPr>
           <w:r>
             <w:rPr>
-              <w:rStyle w:val="PlaceholderText"/>
+              <w:rStyle w:val="Textodelmarcadordeposicin"/>
             </w:rPr>
             <w:t>Haga clic o pulse aquí para escribir texto.</w:t>
           </w:r>
@@ -8053,7 +8023,7 @@
           </w:pPr>
           <w:r>
             <w:rPr>
-              <w:rStyle w:val="PlaceholderText"/>
+              <w:rStyle w:val="Textodelmarcadordeposicin"/>
             </w:rPr>
             <w:t>Haga clic o pulse aquí para escribir texto.</w:t>
           </w:r>
@@ -8082,7 +8052,7 @@
           </w:pPr>
           <w:r>
             <w:rPr>
-              <w:rStyle w:val="PlaceholderText"/>
+              <w:rStyle w:val="Textodelmarcadordeposicin"/>
             </w:rPr>
             <w:t>Haga clic o pulse aquí para escribir texto.</w:t>
           </w:r>
@@ -8111,7 +8081,7 @@
           </w:pPr>
           <w:r>
             <w:rPr>
-              <w:rStyle w:val="PlaceholderText"/>
+              <w:rStyle w:val="Textodelmarcadordeposicin"/>
             </w:rPr>
             <w:t>Haga clic o pulse aquí para escribir texto.</w:t>
           </w:r>
@@ -8140,7 +8110,7 @@
           </w:pPr>
           <w:r>
             <w:rPr>
-              <w:rStyle w:val="PlaceholderText"/>
+              <w:rStyle w:val="Textodelmarcadordeposicin"/>
             </w:rPr>
             <w:t>Haga clic o pulse aquí para escribir texto.</w:t>
           </w:r>
@@ -8169,7 +8139,7 @@
           </w:pPr>
           <w:r>
             <w:rPr>
-              <w:rStyle w:val="PlaceholderText"/>
+              <w:rStyle w:val="Textodelmarcadordeposicin"/>
             </w:rPr>
             <w:t>Haga clic o pulse aquí para escribir texto.</w:t>
           </w:r>
@@ -8198,7 +8168,7 @@
           </w:pPr>
           <w:r>
             <w:rPr>
-              <w:rStyle w:val="PlaceholderText"/>
+              <w:rStyle w:val="Textodelmarcadordeposicin"/>
             </w:rPr>
             <w:t>Haga clic o pulse aquí para escribir texto.</w:t>
           </w:r>
@@ -8227,7 +8197,7 @@
           </w:pPr>
           <w:r>
             <w:rPr>
-              <w:rStyle w:val="PlaceholderText"/>
+              <w:rStyle w:val="Textodelmarcadordeposicin"/>
             </w:rPr>
             <w:t>Haga clic o pulse aquí para escribir texto.</w:t>
           </w:r>
@@ -8256,7 +8226,7 @@
           </w:pPr>
           <w:r>
             <w:rPr>
-              <w:rStyle w:val="PlaceholderText"/>
+              <w:rStyle w:val="Textodelmarcadordeposicin"/>
             </w:rPr>
             <w:t>Haga clic o pulse aquí para escribir texto.</w:t>
           </w:r>
@@ -8285,7 +8255,7 @@
           </w:pPr>
           <w:r>
             <w:rPr>
-              <w:rStyle w:val="PlaceholderText"/>
+              <w:rStyle w:val="Textodelmarcadordeposicin"/>
             </w:rPr>
             <w:t>Haga clic o pulse aquí para escribir texto.</w:t>
           </w:r>
@@ -8314,7 +8284,7 @@
           </w:pPr>
           <w:r>
             <w:rPr>
-              <w:rStyle w:val="PlaceholderText"/>
+              <w:rStyle w:val="Textodelmarcadordeposicin"/>
             </w:rPr>
             <w:t>Haga clic o pulse aquí para escribir texto.</w:t>
           </w:r>
@@ -8343,7 +8313,7 @@
           </w:pPr>
           <w:r>
             <w:rPr>
-              <w:rStyle w:val="PlaceholderText"/>
+              <w:rStyle w:val="Textodelmarcadordeposicin"/>
             </w:rPr>
             <w:t>Haga clic o pulse aquí para escribir texto.</w:t>
           </w:r>
@@ -8372,7 +8342,7 @@
           </w:pPr>
           <w:r>
             <w:rPr>
-              <w:rStyle w:val="PlaceholderText"/>
+              <w:rStyle w:val="Textodelmarcadordeposicin"/>
             </w:rPr>
             <w:t>Haga clic o pulse aquí para escribir texto.</w:t>
           </w:r>
@@ -8401,7 +8371,7 @@
           </w:pPr>
           <w:r>
             <w:rPr>
-              <w:rStyle w:val="PlaceholderText"/>
+              <w:rStyle w:val="Textodelmarcadordeposicin"/>
             </w:rPr>
             <w:t>Haga clic o pulse aquí para escribir texto.</w:t>
           </w:r>
@@ -8430,7 +8400,7 @@
           </w:pPr>
           <w:r>
             <w:rPr>
-              <w:rStyle w:val="PlaceholderText"/>
+              <w:rStyle w:val="Textodelmarcadordeposicin"/>
             </w:rPr>
             <w:t>Haga clic o pulse aquí para escribir texto.</w:t>
           </w:r>
@@ -8459,7 +8429,7 @@
           </w:pPr>
           <w:r>
             <w:rPr>
-              <w:rStyle w:val="PlaceholderText"/>
+              <w:rStyle w:val="Textodelmarcadordeposicin"/>
             </w:rPr>
             <w:t>Haga clic o pulse aquí para escribir texto.</w:t>
           </w:r>
@@ -8488,7 +8458,7 @@
           </w:pPr>
           <w:r>
             <w:rPr>
-              <w:rStyle w:val="PlaceholderText"/>
+              <w:rStyle w:val="Textodelmarcadordeposicin"/>
             </w:rPr>
             <w:t>Haga clic o pulse aquí para escribir texto.</w:t>
           </w:r>
@@ -8517,7 +8487,7 @@
           </w:pPr>
           <w:r>
             <w:rPr>
-              <w:rStyle w:val="PlaceholderText"/>
+              <w:rStyle w:val="Textodelmarcadordeposicin"/>
             </w:rPr>
             <w:t>Haga clic o pulse aquí para escribir texto.</w:t>
           </w:r>
@@ -8546,7 +8516,7 @@
           </w:pPr>
           <w:r>
             <w:rPr>
-              <w:rStyle w:val="PlaceholderText"/>
+              <w:rStyle w:val="Textodelmarcadordeposicin"/>
             </w:rPr>
             <w:t>Haga clic o pulse aquí para escribir texto.</w:t>
           </w:r>
@@ -8575,7 +8545,7 @@
           </w:pPr>
           <w:r>
             <w:rPr>
-              <w:rStyle w:val="PlaceholderText"/>
+              <w:rStyle w:val="Textodelmarcadordeposicin"/>
             </w:rPr>
             <w:t>Haga clic o pulse aquí para escribir texto.</w:t>
           </w:r>
@@ -8604,7 +8574,7 @@
           </w:pPr>
           <w:r>
             <w:rPr>
-              <w:rStyle w:val="PlaceholderText"/>
+              <w:rStyle w:val="Textodelmarcadordeposicin"/>
             </w:rPr>
             <w:t>Haga clic o pulse aquí para escribir texto.</w:t>
           </w:r>
@@ -8633,7 +8603,7 @@
           </w:pPr>
           <w:r>
             <w:rPr>
-              <w:rStyle w:val="PlaceholderText"/>
+              <w:rStyle w:val="Textodelmarcadordeposicin"/>
             </w:rPr>
             <w:t>Haga clic o pulse aquí para escribir texto.</w:t>
           </w:r>
@@ -8662,7 +8632,7 @@
           </w:pPr>
           <w:r>
             <w:rPr>
-              <w:rStyle w:val="PlaceholderText"/>
+              <w:rStyle w:val="Textodelmarcadordeposicin"/>
             </w:rPr>
             <w:t>Haga clic o pulse aquí para escribir texto.</w:t>
           </w:r>
@@ -8691,7 +8661,7 @@
           </w:pPr>
           <w:r>
             <w:rPr>
-              <w:rStyle w:val="PlaceholderText"/>
+              <w:rStyle w:val="Textodelmarcadordeposicin"/>
             </w:rPr>
             <w:t>Haga clic o pulse aquí para escribir texto.</w:t>
           </w:r>
@@ -8720,7 +8690,7 @@
           </w:pPr>
           <w:r>
             <w:rPr>
-              <w:rStyle w:val="PlaceholderText"/>
+              <w:rStyle w:val="Textodelmarcadordeposicin"/>
             </w:rPr>
             <w:t>Haga clic o pulse aquí para escribir texto.</w:t>
           </w:r>
@@ -8749,7 +8719,7 @@
           </w:pPr>
           <w:r>
             <w:rPr>
-              <w:rStyle w:val="PlaceholderText"/>
+              <w:rStyle w:val="Textodelmarcadordeposicin"/>
             </w:rPr>
             <w:t>Haga clic o pulse aquí para escribir texto.</w:t>
           </w:r>
@@ -8778,7 +8748,7 @@
           </w:pPr>
           <w:r>
             <w:rPr>
-              <w:rStyle w:val="PlaceholderText"/>
+              <w:rStyle w:val="Textodelmarcadordeposicin"/>
             </w:rPr>
             <w:t>Haga clic o pulse aquí para escribir texto.</w:t>
           </w:r>
@@ -8807,7 +8777,7 @@
           </w:pPr>
           <w:r>
             <w:rPr>
-              <w:rStyle w:val="PlaceholderText"/>
+              <w:rStyle w:val="Textodelmarcadordeposicin"/>
             </w:rPr>
             <w:t>Haga clic o pulse aquí para escribir texto.</w:t>
           </w:r>
@@ -8836,7 +8806,7 @@
           </w:pPr>
           <w:r>
             <w:rPr>
-              <w:rStyle w:val="PlaceholderText"/>
+              <w:rStyle w:val="Textodelmarcadordeposicin"/>
             </w:rPr>
             <w:t>Haga clic o pulse aquí para escribir texto.</w:t>
           </w:r>
@@ -8865,7 +8835,7 @@
           </w:pPr>
           <w:r>
             <w:rPr>
-              <w:rStyle w:val="PlaceholderText"/>
+              <w:rStyle w:val="Textodelmarcadordeposicin"/>
             </w:rPr>
             <w:t>Haga clic o pulse aquí para escribir texto.</w:t>
           </w:r>
@@ -8911,7 +8881,7 @@
     <w:charset w:val="00"/>
     <w:family w:val="swiss"/>
     <w:pitch w:val="variable"/>
-    <w:sig w:usb0="E4002EFF" w:usb1="C000247B" w:usb2="00000009" w:usb3="00000000" w:csb0="000001FF" w:csb1="00000000"/>
+    <w:sig w:usb0="E4002EFF" w:usb1="C200247B" w:usb2="00000009" w:usb3="00000000" w:csb0="000001FF" w:csb1="00000000"/>
   </w:font>
   <w:font w:name="Arial">
     <w:panose1 w:val="020B0604020202020204"/>
@@ -8925,7 +8895,7 @@
     <w:charset w:val="00"/>
     <w:family w:val="swiss"/>
     <w:pitch w:val="variable"/>
-    <w:sig w:usb0="E4002EFF" w:usb1="C000247B" w:usb2="00000009" w:usb3="00000000" w:csb0="000001FF" w:csb1="00000000"/>
+    <w:sig w:usb0="E4002EFF" w:usb1="C200247B" w:usb2="00000009" w:usb3="00000000" w:csb0="000001FF" w:csb1="00000000"/>
   </w:font>
   <w:font w:name="Yu Gothic Light">
     <w:altName w:val="游ゴシック Light"/>
@@ -9004,12 +8974,14 @@
     <w:rsid w:val="00635F6F"/>
     <w:rsid w:val="007C55A8"/>
     <w:rsid w:val="00836298"/>
+    <w:rsid w:val="00847992"/>
     <w:rsid w:val="00891CFB"/>
     <w:rsid w:val="008D6165"/>
     <w:rsid w:val="00953D97"/>
     <w:rsid w:val="00966054"/>
     <w:rsid w:val="009E476D"/>
     <w:rsid w:val="00B04CA5"/>
+    <w:rsid w:val="00BA3DC0"/>
     <w:rsid w:val="00BB071B"/>
     <w:rsid w:val="00BE3D05"/>
     <w:rsid w:val="00BF46E1"/>
@@ -9045,8 +9017,8 @@
   </m:mathPr>
   <w:themeFontLang w:val="es-ES" w:eastAsia="ja-JP" w:bidi="ar-SA"/>
   <w:clrSchemeMapping w:bg1="light1" w:t1="dark1" w:bg2="light2" w:t2="dark2" w:accent1="accent1" w:accent2="accent2" w:accent3="accent3" w:accent4="accent4" w:accent5="accent5" w:accent6="accent6" w:hyperlink="hyperlink" w:followedHyperlink="followedHyperlink"/>
-  <w:decimalSymbol w:val="."/>
-  <w:listSeparator w:val=","/>
+  <w:decimalSymbol w:val=","/>
+  <w:listSeparator w:val=";"/>
   <w15:chartTrackingRefBased/>
 </w:settings>
 </file>
@@ -9452,13 +9424,13 @@
     <w:name w:val="Normal"/>
     <w:qFormat/>
   </w:style>
-  <w:style w:type="character" w:default="1" w:styleId="DefaultParagraphFont">
+  <w:style w:type="character" w:default="1" w:styleId="Fuentedeprrafopredeter">
     <w:name w:val="Default Paragraph Font"/>
     <w:uiPriority w:val="1"/>
     <w:semiHidden/>
     <w:unhideWhenUsed/>
   </w:style>
-  <w:style w:type="table" w:default="1" w:styleId="TableNormal">
+  <w:style w:type="table" w:default="1" w:styleId="Tablanormal">
     <w:name w:val="Normal Table"/>
     <w:uiPriority w:val="99"/>
     <w:semiHidden/>
@@ -9473,15 +9445,15 @@
       </w:tblCellMar>
     </w:tblPr>
   </w:style>
-  <w:style w:type="numbering" w:default="1" w:styleId="NoList">
+  <w:style w:type="numbering" w:default="1" w:styleId="Sinlista">
     <w:name w:val="No List"/>
     <w:uiPriority w:val="99"/>
     <w:semiHidden/>
     <w:unhideWhenUsed/>
   </w:style>
-  <w:style w:type="character" w:styleId="PlaceholderText">
+  <w:style w:type="character" w:styleId="Textodelmarcadordeposicin">
     <w:name w:val="Placeholder Text"/>
-    <w:basedOn w:val="DefaultParagraphFont"/>
+    <w:basedOn w:val="Fuentedeprrafopredeter"/>
     <w:uiPriority w:val="99"/>
     <w:semiHidden/>
     <w:rsid w:val="00BE3D05"/>

</xml_diff>